<commit_message>
GoodsDetail修改tag1,tag2 layout增加css,scripts section; 修改MessageList讓content可顯示粗體字 商品點擊數action、service 通知已讀action, service 資料庫文件修正
</commit_message>
<xml_diff>
--- a/Database/資料庫說明文件.docx
+++ b/Database/資料庫說明文件.docx
@@ -2,6 +2,24 @@
 <file path=word/document.xml><?xml version="1.0" encoding="utf-8"?>
 <w:document xmlns:wpc="http://schemas.microsoft.com/office/word/2010/wordprocessingCanvas" xmlns:cx="http://schemas.microsoft.com/office/drawing/2014/chartex" xmlns:cx1="http://schemas.microsoft.com/office/drawing/2015/9/8/chartex" xmlns:cx2="http://schemas.microsoft.com/office/drawing/2015/10/21/chartex" xmlns:cx3="http://schemas.microsoft.com/office/drawing/2016/5/9/chartex" xmlns:cx4="http://schemas.microsoft.com/office/drawing/2016/5/10/chartex" xmlns:cx5="http://schemas.microsoft.com/office/drawing/2016/5/11/chartex" xmlns:cx6="http://schemas.microsoft.com/office/drawing/2016/5/12/chartex" xmlns:cx7="http://schemas.microsoft.com/office/drawing/2016/5/13/chartex" xmlns:cx8="http://schemas.microsoft.com/office/drawing/2016/5/14/chartex" xmlns:mc="http://schemas.openxmlformats.org/markup-compatibility/2006" xmlns:aink="http://schemas.microsoft.com/office/drawing/2016/ink" xmlns:am3d="http://schemas.microsoft.com/office/drawing/2017/model3d" xmlns:o="urn:schemas-microsoft-com:office:office" xmlns:r="http://schemas.openxmlformats.org/officeDocument/2006/relationships" xmlns:m="http://schemas.openxmlformats.org/officeDocument/2006/math" xmlns:v="urn:schemas-microsoft-com:vml" xmlns:wp14="http://schemas.microsoft.com/office/word/2010/wordprocessingDrawing" xmlns:wp="http://schemas.openxmlformats.org/drawingml/2006/wordprocessingDrawing" xmlns:w10="urn:schemas-microsoft-com:office:word" xmlns:w="http://schemas.openxmlformats.org/wordprocessingml/2006/main" xmlns:w14="http://schemas.microsoft.com/office/word/2010/wordml" xmlns:w15="http://schemas.microsoft.com/office/word/2012/wordml" xmlns:w16cid="http://schemas.microsoft.com/office/word/2016/wordml/cid" xmlns:w16se="http://schemas.microsoft.com/office/word/2015/wordml/symex" xmlns:wpg="http://schemas.microsoft.com/office/word/2010/wordprocessingGroup" xmlns:wpi="http://schemas.microsoft.com/office/word/2010/wordprocessingInk" xmlns:wne="http://schemas.microsoft.com/office/word/2006/wordml" xmlns:wps="http://schemas.microsoft.com/office/word/2010/wordprocessingShape" mc:Ignorable="w14 w15 w16se w16cid wp14">
   <w:body>
+    <w:p>
+      <w:pPr>
+        <w:jc w:val="center"/>
+        <w:rPr>
+          <w:rFonts w:ascii="微軟正黑體" w:eastAsia="微軟正黑體" w:hAnsi="微軟正黑體"/>
+          <w:b/>
+          <w:sz w:val="44"/>
+        </w:rPr>
+      </w:pPr>
+      <w:r>
+        <w:rPr>
+          <w:rFonts w:ascii="微軟正黑體" w:eastAsia="微軟正黑體" w:hAnsi="微軟正黑體" w:hint="eastAsia"/>
+          <w:b/>
+          <w:sz w:val="44"/>
+        </w:rPr>
+        <w:t>GIFU系統資料庫說明文件</w:t>
+      </w:r>
+    </w:p>
     <w:p>
       <w:pPr>
         <w:pStyle w:val="a4"/>
@@ -163,14 +181,12 @@
             <w:pPr>
               <w:cnfStyle w:val="000000000000" w:firstRow="0" w:lastRow="0" w:firstColumn="0" w:lastColumn="0" w:oddVBand="0" w:evenVBand="0" w:oddHBand="0" w:evenHBand="0" w:firstRowFirstColumn="0" w:firstRowLastColumn="0" w:lastRowFirstColumn="0" w:lastRowLastColumn="0"/>
             </w:pPr>
-            <w:proofErr w:type="spellStart"/>
             <w:r>
               <w:rPr>
                 <w:rFonts w:hint="eastAsia"/>
               </w:rPr>
               <w:t>int</w:t>
             </w:r>
-            <w:proofErr w:type="spellEnd"/>
           </w:p>
         </w:tc>
         <w:tc>
@@ -249,13 +265,8 @@
             <w:pPr>
               <w:cnfStyle w:val="000000000000" w:firstRow="0" w:lastRow="0" w:firstColumn="0" w:lastColumn="0" w:oddVBand="0" w:evenVBand="0" w:oddHBand="0" w:evenHBand="0" w:firstRowFirstColumn="0" w:firstRowLastColumn="0" w:lastRowFirstColumn="0" w:lastRowLastColumn="0"/>
             </w:pPr>
-            <w:proofErr w:type="gramStart"/>
-            <w:r>
-              <w:t>Varchar(</w:t>
-            </w:r>
-            <w:proofErr w:type="gramEnd"/>
-            <w:r>
-              <w:t>100)</w:t>
+            <w:r>
+              <w:t>Varchar(100)</w:t>
             </w:r>
           </w:p>
         </w:tc>
@@ -335,13 +346,8 @@
             <w:pPr>
               <w:cnfStyle w:val="000000000000" w:firstRow="0" w:lastRow="0" w:firstColumn="0" w:lastColumn="0" w:oddVBand="0" w:evenVBand="0" w:oddHBand="0" w:evenHBand="0" w:firstRowFirstColumn="0" w:firstRowLastColumn="0" w:lastRowFirstColumn="0" w:lastRowLastColumn="0"/>
             </w:pPr>
-            <w:proofErr w:type="gramStart"/>
-            <w:r>
-              <w:t>Varchar(</w:t>
-            </w:r>
-            <w:proofErr w:type="gramEnd"/>
-            <w:r>
-              <w:t>100)</w:t>
+            <w:r>
+              <w:t>Varchar(100)</w:t>
             </w:r>
           </w:p>
         </w:tc>
@@ -421,18 +427,8 @@
             <w:pPr>
               <w:cnfStyle w:val="000000000000" w:firstRow="0" w:lastRow="0" w:firstColumn="0" w:lastColumn="0" w:oddVBand="0" w:evenVBand="0" w:oddHBand="0" w:evenHBand="0" w:firstRowFirstColumn="0" w:firstRowLastColumn="0" w:lastRowFirstColumn="0" w:lastRowLastColumn="0"/>
             </w:pPr>
-            <w:proofErr w:type="spellStart"/>
-            <w:proofErr w:type="gramStart"/>
-            <w:r>
-              <w:t>Nvarchar</w:t>
-            </w:r>
-            <w:proofErr w:type="spellEnd"/>
-            <w:r>
-              <w:t>(</w:t>
-            </w:r>
-            <w:proofErr w:type="gramEnd"/>
-            <w:r>
-              <w:t>100)</w:t>
+            <w:r>
+              <w:t>Nvarchar(100)</w:t>
             </w:r>
           </w:p>
         </w:tc>
@@ -512,19 +508,11 @@
             <w:pPr>
               <w:cnfStyle w:val="000000000000" w:firstRow="0" w:lastRow="0" w:firstColumn="0" w:lastColumn="0" w:oddVBand="0" w:evenVBand="0" w:oddHBand="0" w:evenHBand="0" w:firstRowFirstColumn="0" w:firstRowLastColumn="0" w:lastRowFirstColumn="0" w:lastRowLastColumn="0"/>
             </w:pPr>
-            <w:proofErr w:type="gramStart"/>
-            <w:r>
-              <w:rPr>
-                <w:rFonts w:hint="eastAsia"/>
-              </w:rPr>
-              <w:t>Char(</w:t>
-            </w:r>
-            <w:proofErr w:type="gramEnd"/>
-            <w:r>
-              <w:rPr>
-                <w:rFonts w:hint="eastAsia"/>
-              </w:rPr>
-              <w:t>1)</w:t>
+            <w:r>
+              <w:rPr>
+                <w:rFonts w:hint="eastAsia"/>
+              </w:rPr>
+              <w:t>Char(1)</w:t>
             </w:r>
           </w:p>
         </w:tc>
@@ -628,13 +616,8 @@
             <w:pPr>
               <w:cnfStyle w:val="000000000000" w:firstRow="0" w:lastRow="0" w:firstColumn="0" w:lastColumn="0" w:oddVBand="0" w:evenVBand="0" w:oddHBand="0" w:evenHBand="0" w:firstRowFirstColumn="0" w:firstRowLastColumn="0" w:lastRowFirstColumn="0" w:lastRowLastColumn="0"/>
             </w:pPr>
-            <w:proofErr w:type="gramStart"/>
-            <w:r>
-              <w:t>char(</w:t>
-            </w:r>
-            <w:proofErr w:type="gramEnd"/>
-            <w:r>
-              <w:t>10)</w:t>
+            <w:r>
+              <w:t>char(10)</w:t>
             </w:r>
           </w:p>
         </w:tc>
@@ -720,13 +703,8 @@
             <w:pPr>
               <w:cnfStyle w:val="000000000000" w:firstRow="0" w:lastRow="0" w:firstColumn="0" w:lastColumn="0" w:oddVBand="0" w:evenVBand="0" w:oddHBand="0" w:evenHBand="0" w:firstRowFirstColumn="0" w:firstRowLastColumn="0" w:lastRowFirstColumn="0" w:lastRowLastColumn="0"/>
             </w:pPr>
-            <w:proofErr w:type="gramStart"/>
-            <w:r>
-              <w:t>Varchar(</w:t>
-            </w:r>
-            <w:proofErr w:type="gramEnd"/>
-            <w:r>
-              <w:t>15)</w:t>
+            <w:r>
+              <w:t>Varchar(15)</w:t>
             </w:r>
           </w:p>
         </w:tc>
@@ -806,16 +784,9 @@
             <w:pPr>
               <w:cnfStyle w:val="000000000000" w:firstRow="0" w:lastRow="0" w:firstColumn="0" w:lastColumn="0" w:oddVBand="0" w:evenVBand="0" w:oddHBand="0" w:evenHBand="0" w:firstRowFirstColumn="0" w:firstRowLastColumn="0" w:lastRowFirstColumn="0" w:lastRowLastColumn="0"/>
             </w:pPr>
-            <w:proofErr w:type="spellStart"/>
-            <w:proofErr w:type="gramStart"/>
-            <w:r>
-              <w:t>Nvarchar</w:t>
-            </w:r>
-            <w:proofErr w:type="spellEnd"/>
-            <w:r>
-              <w:t>(</w:t>
-            </w:r>
-            <w:proofErr w:type="gramEnd"/>
+            <w:r>
+              <w:t>Nvarchar(</w:t>
+            </w:r>
             <w:r>
               <w:t>5</w:t>
             </w:r>
@@ -900,14 +871,12 @@
             <w:pPr>
               <w:cnfStyle w:val="000000000000" w:firstRow="0" w:lastRow="0" w:firstColumn="0" w:lastColumn="0" w:oddVBand="0" w:evenVBand="0" w:oddHBand="0" w:evenHBand="0" w:firstRowFirstColumn="0" w:firstRowLastColumn="0" w:lastRowFirstColumn="0" w:lastRowLastColumn="0"/>
             </w:pPr>
-            <w:proofErr w:type="spellStart"/>
             <w:r>
               <w:rPr>
                 <w:rFonts w:hint="eastAsia"/>
               </w:rPr>
               <w:t>int</w:t>
             </w:r>
-            <w:proofErr w:type="spellEnd"/>
           </w:p>
         </w:tc>
         <w:tc>
@@ -992,7 +961,6 @@
             <w:pPr>
               <w:cnfStyle w:val="000000000000" w:firstRow="0" w:lastRow="0" w:firstColumn="0" w:lastColumn="0" w:oddVBand="0" w:evenVBand="0" w:oddHBand="0" w:evenHBand="0" w:firstRowFirstColumn="0" w:firstRowLastColumn="0" w:lastRowFirstColumn="0" w:lastRowLastColumn="0"/>
             </w:pPr>
-            <w:proofErr w:type="gramStart"/>
             <w:r>
               <w:t>V</w:t>
             </w:r>
@@ -1002,7 +970,6 @@
               </w:rPr>
               <w:t>archar(</w:t>
             </w:r>
-            <w:proofErr w:type="gramEnd"/>
             <w:r>
               <w:t>10)</w:t>
             </w:r>
@@ -1096,19 +1063,11 @@
             <w:pPr>
               <w:cnfStyle w:val="000000000000" w:firstRow="0" w:lastRow="0" w:firstColumn="0" w:lastColumn="0" w:oddVBand="0" w:evenVBand="0" w:oddHBand="0" w:evenHBand="0" w:firstRowFirstColumn="0" w:firstRowLastColumn="0" w:lastRowFirstColumn="0" w:lastRowLastColumn="0"/>
             </w:pPr>
-            <w:proofErr w:type="gramStart"/>
-            <w:r>
-              <w:rPr>
-                <w:rFonts w:hint="eastAsia"/>
-              </w:rPr>
-              <w:t>Char(</w:t>
-            </w:r>
-            <w:proofErr w:type="gramEnd"/>
-            <w:r>
-              <w:rPr>
-                <w:rFonts w:hint="eastAsia"/>
-              </w:rPr>
-              <w:t>1)</w:t>
+            <w:r>
+              <w:rPr>
+                <w:rFonts w:hint="eastAsia"/>
+              </w:rPr>
+              <w:t>Char(1)</w:t>
             </w:r>
           </w:p>
         </w:tc>
@@ -1221,19 +1180,11 @@
             <w:pPr>
               <w:cnfStyle w:val="000000000000" w:firstRow="0" w:lastRow="0" w:firstColumn="0" w:lastColumn="0" w:oddVBand="0" w:evenVBand="0" w:oddHBand="0" w:evenHBand="0" w:firstRowFirstColumn="0" w:firstRowLastColumn="0" w:lastRowFirstColumn="0" w:lastRowLastColumn="0"/>
             </w:pPr>
-            <w:proofErr w:type="gramStart"/>
-            <w:r>
-              <w:rPr>
-                <w:rFonts w:hint="eastAsia"/>
-              </w:rPr>
-              <w:t>Char(</w:t>
-            </w:r>
-            <w:proofErr w:type="gramEnd"/>
-            <w:r>
-              <w:rPr>
-                <w:rFonts w:hint="eastAsia"/>
-              </w:rPr>
-              <w:t>1)</w:t>
+            <w:r>
+              <w:rPr>
+                <w:rFonts w:hint="eastAsia"/>
+              </w:rPr>
+              <w:t>Char(1)</w:t>
             </w:r>
           </w:p>
         </w:tc>
@@ -1569,7 +1520,6 @@
             <w:pPr>
               <w:cnfStyle w:val="000000000000" w:firstRow="0" w:lastRow="0" w:firstColumn="0" w:lastColumn="0" w:oddVBand="0" w:evenVBand="0" w:oddHBand="0" w:evenHBand="0" w:firstRowFirstColumn="0" w:firstRowLastColumn="0" w:lastRowFirstColumn="0" w:lastRowLastColumn="0"/>
             </w:pPr>
-            <w:proofErr w:type="spellStart"/>
             <w:r>
               <w:t>I</w:t>
             </w:r>
@@ -1579,7 +1529,6 @@
               </w:rPr>
               <w:t>nt</w:t>
             </w:r>
-            <w:proofErr w:type="spellEnd"/>
           </w:p>
         </w:tc>
         <w:tc>
@@ -1670,7 +1619,6 @@
             <w:pPr>
               <w:cnfStyle w:val="000000000000" w:firstRow="0" w:lastRow="0" w:firstColumn="0" w:lastColumn="0" w:oddVBand="0" w:evenVBand="0" w:oddHBand="0" w:evenHBand="0" w:firstRowFirstColumn="0" w:firstRowLastColumn="0" w:lastRowFirstColumn="0" w:lastRowLastColumn="0"/>
             </w:pPr>
-            <w:proofErr w:type="spellStart"/>
             <w:r>
               <w:t>I</w:t>
             </w:r>
@@ -1680,7 +1628,6 @@
               </w:rPr>
               <w:t>nt</w:t>
             </w:r>
-            <w:proofErr w:type="spellEnd"/>
           </w:p>
         </w:tc>
         <w:tc>
@@ -1765,8 +1712,6 @@
             <w:pPr>
               <w:cnfStyle w:val="000000000000" w:firstRow="0" w:lastRow="0" w:firstColumn="0" w:lastColumn="0" w:oddVBand="0" w:evenVBand="0" w:oddHBand="0" w:evenHBand="0" w:firstRowFirstColumn="0" w:firstRowLastColumn="0" w:lastRowFirstColumn="0" w:lastRowLastColumn="0"/>
             </w:pPr>
-            <w:proofErr w:type="spellStart"/>
-            <w:proofErr w:type="gramStart"/>
             <w:r>
               <w:t>N</w:t>
             </w:r>
@@ -1774,16 +1719,8 @@
               <w:rPr>
                 <w:rFonts w:hint="eastAsia"/>
               </w:rPr>
-              <w:t>varchar</w:t>
-            </w:r>
-            <w:proofErr w:type="spellEnd"/>
-            <w:r>
-              <w:rPr>
-                <w:rFonts w:hint="eastAsia"/>
-              </w:rPr>
-              <w:t>(</w:t>
-            </w:r>
-            <w:proofErr w:type="gramEnd"/>
+              <w:t>varchar(</w:t>
+            </w:r>
             <w:r>
               <w:t>500)</w:t>
             </w:r>
@@ -1871,8 +1808,6 @@
             <w:pPr>
               <w:cnfStyle w:val="000000000000" w:firstRow="0" w:lastRow="0" w:firstColumn="0" w:lastColumn="0" w:oddVBand="0" w:evenVBand="0" w:oddHBand="0" w:evenHBand="0" w:firstRowFirstColumn="0" w:firstRowLastColumn="0" w:lastRowFirstColumn="0" w:lastRowLastColumn="0"/>
             </w:pPr>
-            <w:proofErr w:type="spellStart"/>
-            <w:proofErr w:type="gramStart"/>
             <w:r>
               <w:t>N</w:t>
             </w:r>
@@ -1880,16 +1815,8 @@
               <w:rPr>
                 <w:rFonts w:hint="eastAsia"/>
               </w:rPr>
-              <w:t>varchar</w:t>
-            </w:r>
-            <w:proofErr w:type="spellEnd"/>
-            <w:r>
-              <w:rPr>
-                <w:rFonts w:hint="eastAsia"/>
-              </w:rPr>
-              <w:t>(</w:t>
-            </w:r>
-            <w:proofErr w:type="gramEnd"/>
+              <w:t>varchar(</w:t>
+            </w:r>
             <w:r>
               <w:t>1000</w:t>
             </w:r>
@@ -1980,14 +1907,12 @@
             <w:pPr>
               <w:cnfStyle w:val="000000000000" w:firstRow="0" w:lastRow="0" w:firstColumn="0" w:lastColumn="0" w:oddVBand="0" w:evenVBand="0" w:oddHBand="0" w:evenHBand="0" w:firstRowFirstColumn="0" w:firstRowLastColumn="0" w:lastRowFirstColumn="0" w:lastRowLastColumn="0"/>
             </w:pPr>
-            <w:proofErr w:type="spellStart"/>
             <w:r>
               <w:rPr>
                 <w:rFonts w:hint="eastAsia"/>
               </w:rPr>
               <w:t>int</w:t>
             </w:r>
-            <w:proofErr w:type="spellEnd"/>
           </w:p>
         </w:tc>
         <w:tc>
@@ -2078,7 +2003,6 @@
             <w:pPr>
               <w:cnfStyle w:val="000000000000" w:firstRow="0" w:lastRow="0" w:firstColumn="0" w:lastColumn="0" w:oddVBand="0" w:evenVBand="0" w:oddHBand="0" w:evenHBand="0" w:firstRowFirstColumn="0" w:firstRowLastColumn="0" w:lastRowFirstColumn="0" w:lastRowLastColumn="0"/>
             </w:pPr>
-            <w:proofErr w:type="spellStart"/>
             <w:r>
               <w:t>I</w:t>
             </w:r>
@@ -2088,7 +2012,6 @@
               </w:rPr>
               <w:t>nt</w:t>
             </w:r>
-            <w:proofErr w:type="spellEnd"/>
           </w:p>
         </w:tc>
         <w:tc>
@@ -2173,13 +2096,8 @@
             <w:pPr>
               <w:cnfStyle w:val="000000000000" w:firstRow="0" w:lastRow="0" w:firstColumn="0" w:lastColumn="0" w:oddVBand="0" w:evenVBand="0" w:oddHBand="0" w:evenHBand="0" w:firstRowFirstColumn="0" w:firstRowLastColumn="0" w:lastRowFirstColumn="0" w:lastRowLastColumn="0"/>
             </w:pPr>
-            <w:proofErr w:type="gramStart"/>
-            <w:r>
-              <w:t>Char(</w:t>
-            </w:r>
-            <w:proofErr w:type="gramEnd"/>
-            <w:r>
-              <w:t>1)</w:t>
+            <w:r>
+              <w:t>Char(1)</w:t>
             </w:r>
           </w:p>
         </w:tc>
@@ -2280,7 +2198,6 @@
             <w:pPr>
               <w:cnfStyle w:val="000000000000" w:firstRow="0" w:lastRow="0" w:firstColumn="0" w:lastColumn="0" w:oddVBand="0" w:evenVBand="0" w:oddHBand="0" w:evenHBand="0" w:firstRowFirstColumn="0" w:firstRowLastColumn="0" w:lastRowFirstColumn="0" w:lastRowLastColumn="0"/>
             </w:pPr>
-            <w:proofErr w:type="gramStart"/>
             <w:r>
               <w:t>V</w:t>
             </w:r>
@@ -2290,7 +2207,6 @@
               </w:rPr>
               <w:t>archar(</w:t>
             </w:r>
-            <w:proofErr w:type="gramEnd"/>
             <w:r>
               <w:t>10)</w:t>
             </w:r>
@@ -2411,7 +2327,6 @@
             <w:pPr>
               <w:cnfStyle w:val="000000000000" w:firstRow="0" w:lastRow="0" w:firstColumn="0" w:lastColumn="0" w:oddVBand="0" w:evenVBand="0" w:oddHBand="0" w:evenHBand="0" w:firstRowFirstColumn="0" w:firstRowLastColumn="0" w:lastRowFirstColumn="0" w:lastRowLastColumn="0"/>
             </w:pPr>
-            <w:proofErr w:type="gramStart"/>
             <w:r>
               <w:t>V</w:t>
             </w:r>
@@ -2421,7 +2336,6 @@
               </w:rPr>
               <w:t>archar(</w:t>
             </w:r>
-            <w:proofErr w:type="gramEnd"/>
             <w:r>
               <w:t>10)</w:t>
             </w:r>
@@ -2545,7 +2459,6 @@
             <w:pPr>
               <w:cnfStyle w:val="000000000000" w:firstRow="0" w:lastRow="0" w:firstColumn="0" w:lastColumn="0" w:oddVBand="0" w:evenVBand="0" w:oddHBand="0" w:evenHBand="0" w:firstRowFirstColumn="0" w:firstRowLastColumn="0" w:lastRowFirstColumn="0" w:lastRowLastColumn="0"/>
             </w:pPr>
-            <w:proofErr w:type="gramStart"/>
             <w:r>
               <w:t>C</w:t>
             </w:r>
@@ -2555,7 +2468,6 @@
               </w:rPr>
               <w:t>har(</w:t>
             </w:r>
-            <w:proofErr w:type="gramEnd"/>
             <w:r>
               <w:t>1)</w:t>
             </w:r>
@@ -2658,7 +2570,6 @@
             <w:pPr>
               <w:cnfStyle w:val="000000000000" w:firstRow="0" w:lastRow="0" w:firstColumn="0" w:lastColumn="0" w:oddVBand="0" w:evenVBand="0" w:oddHBand="0" w:evenHBand="0" w:firstRowFirstColumn="0" w:firstRowLastColumn="0" w:lastRowFirstColumn="0" w:lastRowLastColumn="0"/>
             </w:pPr>
-            <w:proofErr w:type="spellStart"/>
             <w:r>
               <w:t>I</w:t>
             </w:r>
@@ -2668,7 +2579,6 @@
               </w:rPr>
               <w:t>nt</w:t>
             </w:r>
-            <w:proofErr w:type="spellEnd"/>
           </w:p>
         </w:tc>
         <w:tc>
@@ -2737,8 +2647,6 @@
             <w:tcW w:w="977" w:type="pct"/>
           </w:tcPr>
           <w:p>
-            <w:bookmarkStart w:id="0" w:name="_GoBack"/>
-            <w:bookmarkEnd w:id="0"/>
             <w:r>
               <w:rPr>
                 <w:rFonts w:hint="eastAsia"/>
@@ -2985,7 +2893,6 @@
             <w:pPr>
               <w:cnfStyle w:val="000000000000" w:firstRow="0" w:lastRow="0" w:firstColumn="0" w:lastColumn="0" w:oddVBand="0" w:evenVBand="0" w:oddHBand="0" w:evenHBand="0" w:firstRowFirstColumn="0" w:firstRowLastColumn="0" w:lastRowFirstColumn="0" w:lastRowLastColumn="0"/>
             </w:pPr>
-            <w:proofErr w:type="spellStart"/>
             <w:r>
               <w:t>I</w:t>
             </w:r>
@@ -2995,7 +2902,6 @@
               </w:rPr>
               <w:t>nt</w:t>
             </w:r>
-            <w:proofErr w:type="spellEnd"/>
           </w:p>
         </w:tc>
         <w:tc>
@@ -3074,7 +2980,6 @@
             <w:pPr>
               <w:cnfStyle w:val="000000000000" w:firstRow="0" w:lastRow="0" w:firstColumn="0" w:lastColumn="0" w:oddVBand="0" w:evenVBand="0" w:oddHBand="0" w:evenHBand="0" w:firstRowFirstColumn="0" w:firstRowLastColumn="0" w:lastRowFirstColumn="0" w:lastRowLastColumn="0"/>
             </w:pPr>
-            <w:proofErr w:type="spellStart"/>
             <w:r>
               <w:t>I</w:t>
             </w:r>
@@ -3084,7 +2989,6 @@
               </w:rPr>
               <w:t>nt</w:t>
             </w:r>
-            <w:proofErr w:type="spellEnd"/>
           </w:p>
         </w:tc>
         <w:tc>
@@ -3181,8 +3085,6 @@
             <w:pPr>
               <w:cnfStyle w:val="000000000000" w:firstRow="0" w:lastRow="0" w:firstColumn="0" w:lastColumn="0" w:oddVBand="0" w:evenVBand="0" w:oddHBand="0" w:evenHBand="0" w:firstRowFirstColumn="0" w:firstRowLastColumn="0" w:lastRowFirstColumn="0" w:lastRowLastColumn="0"/>
             </w:pPr>
-            <w:proofErr w:type="spellStart"/>
-            <w:proofErr w:type="gramStart"/>
             <w:r>
               <w:t>N</w:t>
             </w:r>
@@ -3190,16 +3092,8 @@
               <w:rPr>
                 <w:rFonts w:hint="eastAsia"/>
               </w:rPr>
-              <w:t>varchar</w:t>
-            </w:r>
-            <w:proofErr w:type="spellEnd"/>
-            <w:r>
-              <w:rPr>
-                <w:rFonts w:hint="eastAsia"/>
-              </w:rPr>
-              <w:t>(</w:t>
-            </w:r>
-            <w:proofErr w:type="gramEnd"/>
+              <w:t>varchar(</w:t>
+            </w:r>
             <w:r>
               <w:t>500</w:t>
             </w:r>
@@ -3284,7 +3178,6 @@
             <w:pPr>
               <w:cnfStyle w:val="000000000000" w:firstRow="0" w:lastRow="0" w:firstColumn="0" w:lastColumn="0" w:oddVBand="0" w:evenVBand="0" w:oddHBand="0" w:evenHBand="0" w:firstRowFirstColumn="0" w:firstRowLastColumn="0" w:lastRowFirstColumn="0" w:lastRowLastColumn="0"/>
             </w:pPr>
-            <w:proofErr w:type="gramStart"/>
             <w:r>
               <w:t>C</w:t>
             </w:r>
@@ -3294,7 +3187,6 @@
               </w:rPr>
               <w:t>har(</w:t>
             </w:r>
-            <w:proofErr w:type="gramEnd"/>
             <w:r>
               <w:t>1</w:t>
             </w:r>
@@ -3363,8 +3255,6 @@
         </w:tc>
       </w:tr>
     </w:tbl>
-    <w:p/>
-    <w:p/>
     <w:p/>
     <w:p>
       <w:pPr>
@@ -3379,7 +3269,6 @@
         <w:rPr>
           <w:rFonts w:hint="eastAsia"/>
         </w:rPr>
-        <w:lastRenderedPageBreak/>
         <w:t>ORDER</w:t>
       </w:r>
     </w:p>
@@ -3525,7 +3414,6 @@
             <w:pPr>
               <w:cnfStyle w:val="000000000000" w:firstRow="0" w:lastRow="0" w:firstColumn="0" w:lastColumn="0" w:oddVBand="0" w:evenVBand="0" w:oddHBand="0" w:evenHBand="0" w:firstRowFirstColumn="0" w:firstRowLastColumn="0" w:lastRowFirstColumn="0" w:lastRowLastColumn="0"/>
             </w:pPr>
-            <w:proofErr w:type="spellStart"/>
             <w:r>
               <w:t>I</w:t>
             </w:r>
@@ -3535,7 +3423,6 @@
               </w:rPr>
               <w:t>nt</w:t>
             </w:r>
-            <w:proofErr w:type="spellEnd"/>
           </w:p>
         </w:tc>
         <w:tc>
@@ -3614,7 +3501,6 @@
             <w:pPr>
               <w:cnfStyle w:val="000000000000" w:firstRow="0" w:lastRow="0" w:firstColumn="0" w:lastColumn="0" w:oddVBand="0" w:evenVBand="0" w:oddHBand="0" w:evenHBand="0" w:firstRowFirstColumn="0" w:firstRowLastColumn="0" w:lastRowFirstColumn="0" w:lastRowLastColumn="0"/>
             </w:pPr>
-            <w:proofErr w:type="spellStart"/>
             <w:r>
               <w:t>I</w:t>
             </w:r>
@@ -3624,7 +3510,6 @@
               </w:rPr>
               <w:t>nt</w:t>
             </w:r>
-            <w:proofErr w:type="spellEnd"/>
           </w:p>
         </w:tc>
         <w:tc>
@@ -3709,14 +3594,12 @@
             <w:pPr>
               <w:cnfStyle w:val="000000000000" w:firstRow="0" w:lastRow="0" w:firstColumn="0" w:lastColumn="0" w:oddVBand="0" w:evenVBand="0" w:oddHBand="0" w:evenHBand="0" w:firstRowFirstColumn="0" w:firstRowLastColumn="0" w:lastRowFirstColumn="0" w:lastRowLastColumn="0"/>
             </w:pPr>
-            <w:proofErr w:type="spellStart"/>
             <w:r>
               <w:rPr>
                 <w:rFonts w:hint="eastAsia"/>
               </w:rPr>
               <w:t>int</w:t>
             </w:r>
-            <w:proofErr w:type="spellEnd"/>
           </w:p>
         </w:tc>
         <w:tc>
@@ -3891,7 +3774,6 @@
             <w:pPr>
               <w:cnfStyle w:val="000000000000" w:firstRow="0" w:lastRow="0" w:firstColumn="0" w:lastColumn="0" w:oddVBand="0" w:evenVBand="0" w:oddHBand="0" w:evenHBand="0" w:firstRowFirstColumn="0" w:firstRowLastColumn="0" w:lastRowFirstColumn="0" w:lastRowLastColumn="0"/>
             </w:pPr>
-            <w:proofErr w:type="spellStart"/>
             <w:r>
               <w:t>I</w:t>
             </w:r>
@@ -3901,7 +3783,6 @@
               </w:rPr>
               <w:t>nt</w:t>
             </w:r>
-            <w:proofErr w:type="spellEnd"/>
           </w:p>
         </w:tc>
         <w:tc>
@@ -3983,8 +3864,6 @@
             <w:pPr>
               <w:cnfStyle w:val="000000000000" w:firstRow="0" w:lastRow="0" w:firstColumn="0" w:lastColumn="0" w:oddVBand="0" w:evenVBand="0" w:oddHBand="0" w:evenHBand="0" w:firstRowFirstColumn="0" w:firstRowLastColumn="0" w:lastRowFirstColumn="0" w:lastRowLastColumn="0"/>
             </w:pPr>
-            <w:proofErr w:type="spellStart"/>
-            <w:proofErr w:type="gramStart"/>
             <w:r>
               <w:t>N</w:t>
             </w:r>
@@ -3992,16 +3871,8 @@
               <w:rPr>
                 <w:rFonts w:hint="eastAsia"/>
               </w:rPr>
-              <w:t>varchar</w:t>
-            </w:r>
-            <w:proofErr w:type="spellEnd"/>
-            <w:r>
-              <w:rPr>
-                <w:rFonts w:hint="eastAsia"/>
-              </w:rPr>
-              <w:t>(</w:t>
-            </w:r>
-            <w:proofErr w:type="gramEnd"/>
+              <w:t>varchar(</w:t>
+            </w:r>
             <w:r>
               <w:t>500)</w:t>
             </w:r>
@@ -4083,7 +3954,6 @@
             <w:pPr>
               <w:cnfStyle w:val="000000000000" w:firstRow="0" w:lastRow="0" w:firstColumn="0" w:lastColumn="0" w:oddVBand="0" w:evenVBand="0" w:oddHBand="0" w:evenHBand="0" w:firstRowFirstColumn="0" w:firstRowLastColumn="0" w:lastRowFirstColumn="0" w:lastRowLastColumn="0"/>
             </w:pPr>
-            <w:proofErr w:type="gramStart"/>
             <w:r>
               <w:t>C</w:t>
             </w:r>
@@ -4093,7 +3963,6 @@
               </w:rPr>
               <w:t>har(</w:t>
             </w:r>
-            <w:proofErr w:type="gramEnd"/>
             <w:r>
               <w:t>1)</w:t>
             </w:r>
@@ -4187,8 +4056,6 @@
             <w:pPr>
               <w:cnfStyle w:val="000000000000" w:firstRow="0" w:lastRow="0" w:firstColumn="0" w:lastColumn="0" w:oddVBand="0" w:evenVBand="0" w:oddHBand="0" w:evenHBand="0" w:firstRowFirstColumn="0" w:firstRowLastColumn="0" w:lastRowFirstColumn="0" w:lastRowLastColumn="0"/>
             </w:pPr>
-            <w:proofErr w:type="spellStart"/>
-            <w:proofErr w:type="gramStart"/>
             <w:r>
               <w:t>N</w:t>
             </w:r>
@@ -4196,16 +4063,8 @@
               <w:rPr>
                 <w:rFonts w:hint="eastAsia"/>
               </w:rPr>
-              <w:t>varchar</w:t>
-            </w:r>
-            <w:proofErr w:type="spellEnd"/>
-            <w:r>
-              <w:rPr>
-                <w:rFonts w:hint="eastAsia"/>
-              </w:rPr>
-              <w:t>(</w:t>
-            </w:r>
-            <w:proofErr w:type="gramEnd"/>
+              <w:t>varchar(</w:t>
+            </w:r>
             <w:r>
               <w:t>500)</w:t>
             </w:r>
@@ -4290,7 +4149,6 @@
             <w:pPr>
               <w:cnfStyle w:val="000000000000" w:firstRow="0" w:lastRow="0" w:firstColumn="0" w:lastColumn="0" w:oddVBand="0" w:evenVBand="0" w:oddHBand="0" w:evenHBand="0" w:firstRowFirstColumn="0" w:firstRowLastColumn="0" w:lastRowFirstColumn="0" w:lastRowLastColumn="0"/>
             </w:pPr>
-            <w:proofErr w:type="gramStart"/>
             <w:r>
               <w:t>C</w:t>
             </w:r>
@@ -4300,7 +4158,6 @@
               </w:rPr>
               <w:t>har(</w:t>
             </w:r>
-            <w:proofErr w:type="gramEnd"/>
             <w:r>
               <w:t>1)</w:t>
             </w:r>
@@ -4464,7 +4321,19 @@
         <w:rPr>
           <w:rFonts w:hint="eastAsia"/>
         </w:rPr>
-        <w:t>GOOD_</w:t>
+        <w:t>GOOD</w:t>
+      </w:r>
+      <w:r>
+        <w:rPr>
+          <w:rFonts w:hint="eastAsia"/>
+        </w:rPr>
+        <w:t>S</w:t>
+      </w:r>
+      <w:r>
+        <w:rPr>
+          <w:rFonts w:hint="eastAsia"/>
+        </w:rPr>
+        <w:t>_</w:t>
       </w:r>
       <w:r>
         <w:rPr>
@@ -4615,7 +4484,6 @@
             <w:pPr>
               <w:cnfStyle w:val="000000000000" w:firstRow="0" w:lastRow="0" w:firstColumn="0" w:lastColumn="0" w:oddVBand="0" w:evenVBand="0" w:oddHBand="0" w:evenHBand="0" w:firstRowFirstColumn="0" w:firstRowLastColumn="0" w:lastRowFirstColumn="0" w:lastRowLastColumn="0"/>
             </w:pPr>
-            <w:proofErr w:type="spellStart"/>
             <w:r>
               <w:t>I</w:t>
             </w:r>
@@ -4625,7 +4493,6 @@
               </w:rPr>
               <w:t>nt</w:t>
             </w:r>
-            <w:proofErr w:type="spellEnd"/>
           </w:p>
         </w:tc>
         <w:tc>
@@ -4716,7 +4583,6 @@
             <w:pPr>
               <w:cnfStyle w:val="000000000000" w:firstRow="0" w:lastRow="0" w:firstColumn="0" w:lastColumn="0" w:oddVBand="0" w:evenVBand="0" w:oddHBand="0" w:evenHBand="0" w:firstRowFirstColumn="0" w:firstRowLastColumn="0" w:lastRowFirstColumn="0" w:lastRowLastColumn="0"/>
             </w:pPr>
-            <w:proofErr w:type="spellStart"/>
             <w:r>
               <w:t>I</w:t>
             </w:r>
@@ -4726,7 +4592,6 @@
               </w:rPr>
               <w:t>nt</w:t>
             </w:r>
-            <w:proofErr w:type="spellEnd"/>
           </w:p>
         </w:tc>
         <w:tc>
@@ -4817,7 +4682,6 @@
             <w:pPr>
               <w:cnfStyle w:val="000000000000" w:firstRow="0" w:lastRow="0" w:firstColumn="0" w:lastColumn="0" w:oddVBand="0" w:evenVBand="0" w:oddHBand="0" w:evenHBand="0" w:firstRowFirstColumn="0" w:firstRowLastColumn="0" w:lastRowFirstColumn="0" w:lastRowLastColumn="0"/>
             </w:pPr>
-            <w:proofErr w:type="gramStart"/>
             <w:r>
               <w:t>C</w:t>
             </w:r>
@@ -4827,7 +4691,6 @@
               </w:rPr>
               <w:t>har(</w:t>
             </w:r>
-            <w:proofErr w:type="gramEnd"/>
             <w:r>
               <w:t>1)</w:t>
             </w:r>
@@ -4945,14 +4808,12 @@
             <w:pPr>
               <w:cnfStyle w:val="000000000000" w:firstRow="0" w:lastRow="0" w:firstColumn="0" w:lastColumn="0" w:oddVBand="0" w:evenVBand="0" w:oddHBand="0" w:evenHBand="0" w:firstRowFirstColumn="0" w:firstRowLastColumn="0" w:lastRowFirstColumn="0" w:lastRowLastColumn="0"/>
             </w:pPr>
-            <w:proofErr w:type="spellStart"/>
             <w:r>
               <w:rPr>
                 <w:rFonts w:hint="eastAsia"/>
               </w:rPr>
               <w:t>int</w:t>
             </w:r>
-            <w:proofErr w:type="spellEnd"/>
           </w:p>
         </w:tc>
         <w:tc>
@@ -5037,8 +4898,6 @@
             <w:pPr>
               <w:cnfStyle w:val="000000000000" w:firstRow="0" w:lastRow="0" w:firstColumn="0" w:lastColumn="0" w:oddVBand="0" w:evenVBand="0" w:oddHBand="0" w:evenHBand="0" w:firstRowFirstColumn="0" w:firstRowLastColumn="0" w:lastRowFirstColumn="0" w:lastRowLastColumn="0"/>
             </w:pPr>
-            <w:proofErr w:type="spellStart"/>
-            <w:proofErr w:type="gramStart"/>
             <w:r>
               <w:t>N</w:t>
             </w:r>
@@ -5046,16 +4905,8 @@
               <w:rPr>
                 <w:rFonts w:hint="eastAsia"/>
               </w:rPr>
-              <w:t>varchar</w:t>
-            </w:r>
-            <w:proofErr w:type="spellEnd"/>
-            <w:r>
-              <w:rPr>
-                <w:rFonts w:hint="eastAsia"/>
-              </w:rPr>
-              <w:t>(</w:t>
-            </w:r>
-            <w:proofErr w:type="gramEnd"/>
+              <w:t>varchar(</w:t>
+            </w:r>
             <w:r>
               <w:t>500)</w:t>
             </w:r>
@@ -5373,7 +5224,6 @@
             <w:pPr>
               <w:cnfStyle w:val="000000000000" w:firstRow="0" w:lastRow="0" w:firstColumn="0" w:lastColumn="0" w:oddVBand="0" w:evenVBand="0" w:oddHBand="0" w:evenHBand="0" w:firstRowFirstColumn="0" w:firstRowLastColumn="0" w:lastRowFirstColumn="0" w:lastRowLastColumn="0"/>
             </w:pPr>
-            <w:proofErr w:type="spellStart"/>
             <w:r>
               <w:t>I</w:t>
             </w:r>
@@ -5383,7 +5233,6 @@
               </w:rPr>
               <w:t>nt</w:t>
             </w:r>
-            <w:proofErr w:type="spellEnd"/>
           </w:p>
         </w:tc>
         <w:tc>
@@ -5468,7 +5317,6 @@
             <w:pPr>
               <w:cnfStyle w:val="000000000000" w:firstRow="0" w:lastRow="0" w:firstColumn="0" w:lastColumn="0" w:oddVBand="0" w:evenVBand="0" w:oddHBand="0" w:evenHBand="0" w:firstRowFirstColumn="0" w:firstRowLastColumn="0" w:lastRowFirstColumn="0" w:lastRowLastColumn="0"/>
             </w:pPr>
-            <w:proofErr w:type="spellStart"/>
             <w:r>
               <w:t>I</w:t>
             </w:r>
@@ -5478,7 +5326,6 @@
               </w:rPr>
               <w:t>nt</w:t>
             </w:r>
-            <w:proofErr w:type="spellEnd"/>
           </w:p>
         </w:tc>
         <w:tc>
@@ -5563,7 +5410,6 @@
             <w:pPr>
               <w:cnfStyle w:val="000000000000" w:firstRow="0" w:lastRow="0" w:firstColumn="0" w:lastColumn="0" w:oddVBand="0" w:evenVBand="0" w:oddHBand="0" w:evenHBand="0" w:firstRowFirstColumn="0" w:firstRowLastColumn="0" w:lastRowFirstColumn="0" w:lastRowLastColumn="0"/>
             </w:pPr>
-            <w:proofErr w:type="spellStart"/>
             <w:r>
               <w:t>I</w:t>
             </w:r>
@@ -5573,7 +5419,6 @@
               </w:rPr>
               <w:t>nt</w:t>
             </w:r>
-            <w:proofErr w:type="spellEnd"/>
           </w:p>
         </w:tc>
         <w:tc>
@@ -5658,7 +5503,6 @@
             <w:pPr>
               <w:cnfStyle w:val="000000000000" w:firstRow="0" w:lastRow="0" w:firstColumn="0" w:lastColumn="0" w:oddVBand="0" w:evenVBand="0" w:oddHBand="0" w:evenHBand="0" w:firstRowFirstColumn="0" w:firstRowLastColumn="0" w:lastRowFirstColumn="0" w:lastRowLastColumn="0"/>
             </w:pPr>
-            <w:proofErr w:type="gramStart"/>
             <w:r>
               <w:t>C</w:t>
             </w:r>
@@ -5668,7 +5512,6 @@
               </w:rPr>
               <w:t>har(</w:t>
             </w:r>
-            <w:proofErr w:type="gramEnd"/>
             <w:r>
               <w:t>1)</w:t>
             </w:r>
@@ -5750,7 +5593,6 @@
             <w:pPr>
               <w:cnfStyle w:val="000000000000" w:firstRow="0" w:lastRow="0" w:firstColumn="0" w:lastColumn="0" w:oddVBand="0" w:evenVBand="0" w:oddHBand="0" w:evenHBand="0" w:firstRowFirstColumn="0" w:firstRowLastColumn="0" w:lastRowFirstColumn="0" w:lastRowLastColumn="0"/>
             </w:pPr>
-            <w:proofErr w:type="spellStart"/>
             <w:r>
               <w:t>I</w:t>
             </w:r>
@@ -5760,7 +5602,6 @@
               </w:rPr>
               <w:t>nt</w:t>
             </w:r>
-            <w:proofErr w:type="spellEnd"/>
           </w:p>
         </w:tc>
         <w:tc>
@@ -5845,14 +5686,12 @@
             <w:pPr>
               <w:cnfStyle w:val="000000000000" w:firstRow="0" w:lastRow="0" w:firstColumn="0" w:lastColumn="0" w:oddVBand="0" w:evenVBand="0" w:oddHBand="0" w:evenHBand="0" w:firstRowFirstColumn="0" w:firstRowLastColumn="0" w:lastRowFirstColumn="0" w:lastRowLastColumn="0"/>
             </w:pPr>
-            <w:proofErr w:type="gramStart"/>
             <w:r>
               <w:rPr>
                 <w:rFonts w:hint="eastAsia"/>
               </w:rPr>
               <w:t>Varchar(</w:t>
             </w:r>
-            <w:proofErr w:type="gramEnd"/>
             <w:r>
               <w:t>500)</w:t>
             </w:r>
@@ -5992,6 +5831,108 @@
             <w:pPr>
               <w:cnfStyle w:val="000000000000" w:firstRow="0" w:lastRow="0" w:firstColumn="0" w:lastColumn="0" w:oddVBand="0" w:evenVBand="0" w:oddHBand="0" w:evenHBand="0" w:firstRowFirstColumn="0" w:firstRowLastColumn="0" w:lastRowFirstColumn="0" w:lastRowLastColumn="0"/>
             </w:pPr>
+          </w:p>
+        </w:tc>
+      </w:tr>
+      <w:tr>
+        <w:tc>
+          <w:tcPr>
+            <w:cnfStyle w:val="001000000000" w:firstRow="0" w:lastRow="0" w:firstColumn="1" w:lastColumn="0" w:oddVBand="0" w:evenVBand="0" w:oddHBand="0" w:evenHBand="0" w:firstRowFirstColumn="0" w:firstRowLastColumn="0" w:lastRowFirstColumn="0" w:lastRowLastColumn="0"/>
+            <w:tcW w:w="980" w:type="pct"/>
+          </w:tcPr>
+          <w:p>
+            <w:r>
+              <w:rPr>
+                <w:rFonts w:hint="eastAsia"/>
+              </w:rPr>
+              <w:t>IS_READ</w:t>
+            </w:r>
+          </w:p>
+        </w:tc>
+        <w:tc>
+          <w:tcPr>
+            <w:tcW w:w="820" w:type="pct"/>
+          </w:tcPr>
+          <w:p>
+            <w:pPr>
+              <w:cnfStyle w:val="000000000000" w:firstRow="0" w:lastRow="0" w:firstColumn="0" w:lastColumn="0" w:oddVBand="0" w:evenVBand="0" w:oddHBand="0" w:evenHBand="0" w:firstRowFirstColumn="0" w:firstRowLastColumn="0" w:lastRowFirstColumn="0" w:lastRowLastColumn="0"/>
+            </w:pPr>
+            <w:r>
+              <w:t>C</w:t>
+            </w:r>
+            <w:r>
+              <w:rPr>
+                <w:rFonts w:hint="eastAsia"/>
+              </w:rPr>
+              <w:t>har(</w:t>
+            </w:r>
+            <w:r>
+              <w:t>1)</w:t>
+            </w:r>
+          </w:p>
+        </w:tc>
+        <w:tc>
+          <w:tcPr>
+            <w:tcW w:w="780" w:type="pct"/>
+          </w:tcPr>
+          <w:p>
+            <w:pPr>
+              <w:cnfStyle w:val="000000000000" w:firstRow="0" w:lastRow="0" w:firstColumn="0" w:lastColumn="0" w:oddVBand="0" w:evenVBand="0" w:oddHBand="0" w:evenHBand="0" w:firstRowFirstColumn="0" w:firstRowLastColumn="0" w:lastRowFirstColumn="0" w:lastRowLastColumn="0"/>
+            </w:pPr>
+            <w:r>
+              <w:rPr>
+                <w:rFonts w:hint="eastAsia"/>
+              </w:rPr>
+              <w:t>N</w:t>
+            </w:r>
+          </w:p>
+        </w:tc>
+        <w:tc>
+          <w:tcPr>
+            <w:tcW w:w="468" w:type="pct"/>
+          </w:tcPr>
+          <w:p>
+            <w:pPr>
+              <w:cnfStyle w:val="000000000000" w:firstRow="0" w:lastRow="0" w:firstColumn="0" w:lastColumn="0" w:oddVBand="0" w:evenVBand="0" w:oddHBand="0" w:evenHBand="0" w:firstRowFirstColumn="0" w:firstRowLastColumn="0" w:lastRowFirstColumn="0" w:lastRowLastColumn="0"/>
+            </w:pPr>
+            <w:r>
+              <w:rPr>
+                <w:rFonts w:hint="eastAsia"/>
+              </w:rPr>
+              <w:t>F</w:t>
+            </w:r>
+          </w:p>
+        </w:tc>
+        <w:tc>
+          <w:tcPr>
+            <w:tcW w:w="951" w:type="pct"/>
+          </w:tcPr>
+          <w:p>
+            <w:pPr>
+              <w:cnfStyle w:val="000000000000" w:firstRow="0" w:lastRow="0" w:firstColumn="0" w:lastColumn="0" w:oddVBand="0" w:evenVBand="0" w:oddHBand="0" w:evenHBand="0" w:firstRowFirstColumn="0" w:firstRowLastColumn="0" w:lastRowFirstColumn="0" w:lastRowLastColumn="0"/>
+            </w:pPr>
+            <w:r>
+              <w:rPr>
+                <w:rFonts w:hint="eastAsia"/>
+              </w:rPr>
+              <w:t>是否已讀</w:t>
+            </w:r>
+          </w:p>
+        </w:tc>
+        <w:tc>
+          <w:tcPr>
+            <w:tcW w:w="1001" w:type="pct"/>
+          </w:tcPr>
+          <w:p>
+            <w:pPr>
+              <w:cnfStyle w:val="000000000000" w:firstRow="0" w:lastRow="0" w:firstColumn="0" w:lastColumn="0" w:oddVBand="0" w:evenVBand="0" w:oddHBand="0" w:evenHBand="0" w:firstRowFirstColumn="0" w:firstRowLastColumn="0" w:lastRowFirstColumn="0" w:lastRowLastColumn="0"/>
+            </w:pPr>
+            <w:r>
+              <w:rPr>
+                <w:rFonts w:hint="eastAsia"/>
+              </w:rPr>
+              <w:t>T/F</w:t>
+            </w:r>
           </w:p>
         </w:tc>
       </w:tr>
@@ -6155,7 +6096,6 @@
             <w:pPr>
               <w:cnfStyle w:val="000000000000" w:firstRow="0" w:lastRow="0" w:firstColumn="0" w:lastColumn="0" w:oddVBand="0" w:evenVBand="0" w:oddHBand="0" w:evenHBand="0" w:firstRowFirstColumn="0" w:firstRowLastColumn="0" w:lastRowFirstColumn="0" w:lastRowLastColumn="0"/>
             </w:pPr>
-            <w:proofErr w:type="gramStart"/>
             <w:r>
               <w:t>C</w:t>
             </w:r>
@@ -6165,7 +6105,6 @@
               </w:rPr>
               <w:t>har(</w:t>
             </w:r>
-            <w:proofErr w:type="gramEnd"/>
             <w:r>
               <w:t>5)</w:t>
             </w:r>
@@ -6247,14 +6186,12 @@
             <w:pPr>
               <w:cnfStyle w:val="000000000000" w:firstRow="0" w:lastRow="0" w:firstColumn="0" w:lastColumn="0" w:oddVBand="0" w:evenVBand="0" w:oddHBand="0" w:evenHBand="0" w:firstRowFirstColumn="0" w:firstRowLastColumn="0" w:lastRowFirstColumn="0" w:lastRowLastColumn="0"/>
             </w:pPr>
-            <w:proofErr w:type="spellStart"/>
             <w:r>
               <w:rPr>
                 <w:rFonts w:hint="eastAsia"/>
               </w:rPr>
               <w:t>int</w:t>
             </w:r>
-            <w:proofErr w:type="spellEnd"/>
           </w:p>
         </w:tc>
         <w:tc>
@@ -6333,8 +6270,6 @@
             <w:pPr>
               <w:cnfStyle w:val="000000000000" w:firstRow="0" w:lastRow="0" w:firstColumn="0" w:lastColumn="0" w:oddVBand="0" w:evenVBand="0" w:oddHBand="0" w:evenHBand="0" w:firstRowFirstColumn="0" w:firstRowLastColumn="0" w:lastRowFirstColumn="0" w:lastRowLastColumn="0"/>
             </w:pPr>
-            <w:proofErr w:type="spellStart"/>
-            <w:proofErr w:type="gramStart"/>
             <w:r>
               <w:t>N</w:t>
             </w:r>
@@ -6342,16 +6277,8 @@
               <w:rPr>
                 <w:rFonts w:hint="eastAsia"/>
               </w:rPr>
-              <w:t>varchar</w:t>
-            </w:r>
-            <w:proofErr w:type="spellEnd"/>
-            <w:r>
-              <w:rPr>
-                <w:rFonts w:hint="eastAsia"/>
-              </w:rPr>
-              <w:t>(</w:t>
-            </w:r>
-            <w:proofErr w:type="gramEnd"/>
+              <w:t>varchar(</w:t>
+            </w:r>
             <w:r>
               <w:t>100)</w:t>
             </w:r>
@@ -6447,7 +6374,6 @@
           <w:szCs w:val="23"/>
           <w:shd w:val="clear" w:color="auto" w:fill="FFFFFF"/>
         </w:rPr>
-        <w:lastRenderedPageBreak/>
         <w:t>3C</w:t>
       </w:r>
       <w:r>
@@ -6478,7 +6404,17 @@
           <w:szCs w:val="23"/>
           <w:shd w:val="clear" w:color="auto" w:fill="FFFFFF"/>
         </w:rPr>
-        <w:t>電腦、手機、相機、</w:t>
+        <w:t>電腦</w:t>
+      </w:r>
+      <w:r>
+        <w:rPr>
+          <w:rFonts w:ascii="Helvetica" w:hAnsi="Helvetica" w:cs="Helvetica" w:hint="eastAsia"/>
+          <w:color w:val="1D2129"/>
+          <w:sz w:val="23"/>
+          <w:szCs w:val="23"/>
+          <w:shd w:val="clear" w:color="auto" w:fill="FFFFFF"/>
+        </w:rPr>
+        <w:t>(1)</w:t>
       </w:r>
       <w:r>
         <w:rPr>
@@ -6488,7 +6424,17 @@
           <w:szCs w:val="23"/>
           <w:shd w:val="clear" w:color="auto" w:fill="FFFFFF"/>
         </w:rPr>
-        <w:t>3C</w:t>
+        <w:t>、手機</w:t>
+      </w:r>
+      <w:r>
+        <w:rPr>
+          <w:rFonts w:ascii="Helvetica" w:hAnsi="Helvetica" w:cs="Helvetica" w:hint="eastAsia"/>
+          <w:color w:val="1D2129"/>
+          <w:sz w:val="23"/>
+          <w:szCs w:val="23"/>
+          <w:shd w:val="clear" w:color="auto" w:fill="FFFFFF"/>
+        </w:rPr>
+        <w:t>(2)</w:t>
       </w:r>
       <w:r>
         <w:rPr>
@@ -6498,9 +6444,18 @@
           <w:szCs w:val="23"/>
           <w:shd w:val="clear" w:color="auto" w:fill="FFFFFF"/>
         </w:rPr>
-        <w:t>其</w:t>
-      </w:r>
-      <w:proofErr w:type="gramStart"/>
+        <w:t>、相機</w:t>
+      </w:r>
+      <w:r>
+        <w:rPr>
+          <w:rFonts w:ascii="Helvetica" w:hAnsi="Helvetica" w:cs="Helvetica" w:hint="eastAsia"/>
+          <w:color w:val="1D2129"/>
+          <w:sz w:val="23"/>
+          <w:szCs w:val="23"/>
+          <w:shd w:val="clear" w:color="auto" w:fill="FFFFFF"/>
+        </w:rPr>
+        <w:t>(3)</w:t>
+      </w:r>
       <w:r>
         <w:rPr>
           <w:rFonts w:ascii="Helvetica" w:hAnsi="Helvetica" w:cs="Helvetica"/>
@@ -6509,17 +6464,7 @@
           <w:szCs w:val="23"/>
           <w:shd w:val="clear" w:color="auto" w:fill="FFFFFF"/>
         </w:rPr>
-        <w:t>他</w:t>
-      </w:r>
-      <w:proofErr w:type="gramEnd"/>
-      <w:r>
-        <w:rPr>
-          <w:rFonts w:ascii="Helvetica" w:hAnsi="Helvetica" w:cs="Helvetica"/>
-          <w:color w:val="1D2129"/>
-          <w:sz w:val="23"/>
-          <w:szCs w:val="23"/>
-        </w:rPr>
-        <w:br/>
+        <w:t>、</w:t>
       </w:r>
       <w:r>
         <w:rPr>
@@ -6529,7 +6474,7 @@
           <w:szCs w:val="23"/>
           <w:shd w:val="clear" w:color="auto" w:fill="FFFFFF"/>
         </w:rPr>
-        <w:t>生活雜貨</w:t>
+        <w:t>3C</w:t>
       </w:r>
       <w:r>
         <w:rPr>
@@ -6539,7 +6484,26 @@
           <w:szCs w:val="23"/>
           <w:shd w:val="clear" w:color="auto" w:fill="FFFFFF"/>
         </w:rPr>
-        <w:t>(GC):</w:t>
+        <w:t>其他</w:t>
+      </w:r>
+      <w:r>
+        <w:rPr>
+          <w:rFonts w:ascii="Helvetica" w:hAnsi="Helvetica" w:cs="Helvetica" w:hint="eastAsia"/>
+          <w:color w:val="1D2129"/>
+          <w:sz w:val="23"/>
+          <w:szCs w:val="23"/>
+          <w:shd w:val="clear" w:color="auto" w:fill="FFFFFF"/>
+        </w:rPr>
+        <w:t>(4)</w:t>
+      </w:r>
+      <w:r>
+        <w:rPr>
+          <w:rFonts w:ascii="Helvetica" w:hAnsi="Helvetica" w:cs="Helvetica"/>
+          <w:color w:val="1D2129"/>
+          <w:sz w:val="23"/>
+          <w:szCs w:val="23"/>
+        </w:rPr>
+        <w:br/>
       </w:r>
       <w:r>
         <w:rPr>
@@ -6549,9 +6513,8 @@
           <w:szCs w:val="23"/>
           <w:shd w:val="clear" w:color="auto" w:fill="FFFFFF"/>
         </w:rPr>
-        <w:t>五金工具、食品、寵物用品、生活其</w:t>
-      </w:r>
-      <w:proofErr w:type="gramStart"/>
+        <w:t>生活雜貨</w:t>
+      </w:r>
       <w:r>
         <w:rPr>
           <w:rFonts w:ascii="Helvetica" w:hAnsi="Helvetica" w:cs="Helvetica"/>
@@ -6560,17 +6523,7 @@
           <w:szCs w:val="23"/>
           <w:shd w:val="clear" w:color="auto" w:fill="FFFFFF"/>
         </w:rPr>
-        <w:t>他</w:t>
-      </w:r>
-      <w:proofErr w:type="gramEnd"/>
-      <w:r>
-        <w:rPr>
-          <w:rFonts w:ascii="Helvetica" w:hAnsi="Helvetica" w:cs="Helvetica"/>
-          <w:color w:val="1D2129"/>
-          <w:sz w:val="23"/>
-          <w:szCs w:val="23"/>
-        </w:rPr>
-        <w:br/>
+        <w:t>(GC):</w:t>
       </w:r>
       <w:r>
         <w:rPr>
@@ -6580,7 +6533,17 @@
           <w:szCs w:val="23"/>
           <w:shd w:val="clear" w:color="auto" w:fill="FFFFFF"/>
         </w:rPr>
-        <w:t>男女服飾</w:t>
+        <w:t>五金工具</w:t>
+      </w:r>
+      <w:r>
+        <w:rPr>
+          <w:rFonts w:ascii="Helvetica" w:hAnsi="Helvetica" w:cs="Helvetica" w:hint="eastAsia"/>
+          <w:color w:val="1D2129"/>
+          <w:sz w:val="23"/>
+          <w:szCs w:val="23"/>
+          <w:shd w:val="clear" w:color="auto" w:fill="FFFFFF"/>
+        </w:rPr>
+        <w:t>(1)</w:t>
       </w:r>
       <w:r>
         <w:rPr>
@@ -6590,7 +6553,17 @@
           <w:szCs w:val="23"/>
           <w:shd w:val="clear" w:color="auto" w:fill="FFFFFF"/>
         </w:rPr>
-        <w:t>(CL):</w:t>
+        <w:t>、食品</w:t>
+      </w:r>
+      <w:r>
+        <w:rPr>
+          <w:rFonts w:ascii="Helvetica" w:hAnsi="Helvetica" w:cs="Helvetica" w:hint="eastAsia"/>
+          <w:color w:val="1D2129"/>
+          <w:sz w:val="23"/>
+          <w:szCs w:val="23"/>
+          <w:shd w:val="clear" w:color="auto" w:fill="FFFFFF"/>
+        </w:rPr>
+        <w:t>(2)</w:t>
       </w:r>
       <w:r>
         <w:rPr>
@@ -6600,16 +6573,17 @@
           <w:szCs w:val="23"/>
           <w:shd w:val="clear" w:color="auto" w:fill="FFFFFF"/>
         </w:rPr>
-        <w:t>男裝、女裝、配件</w:t>
-      </w:r>
-      <w:r>
-        <w:rPr>
-          <w:rFonts w:ascii="Helvetica" w:hAnsi="Helvetica" w:cs="Helvetica"/>
+        <w:t>、寵物用品</w:t>
+      </w:r>
+      <w:r>
+        <w:rPr>
+          <w:rFonts w:ascii="Helvetica" w:hAnsi="Helvetica" w:cs="Helvetica" w:hint="eastAsia"/>
           <w:color w:val="1D2129"/>
           <w:sz w:val="23"/>
           <w:szCs w:val="23"/>
-        </w:rPr>
-        <w:br/>
+          <w:shd w:val="clear" w:color="auto" w:fill="FFFFFF"/>
+        </w:rPr>
+        <w:t>(3)</w:t>
       </w:r>
       <w:r>
         <w:rPr>
@@ -6619,7 +6593,26 @@
           <w:szCs w:val="23"/>
           <w:shd w:val="clear" w:color="auto" w:fill="FFFFFF"/>
         </w:rPr>
-        <w:t>文具書籍</w:t>
+        <w:t>、生活其他</w:t>
+      </w:r>
+      <w:r>
+        <w:rPr>
+          <w:rFonts w:ascii="Helvetica" w:hAnsi="Helvetica" w:cs="Helvetica" w:hint="eastAsia"/>
+          <w:color w:val="1D2129"/>
+          <w:sz w:val="23"/>
+          <w:szCs w:val="23"/>
+          <w:shd w:val="clear" w:color="auto" w:fill="FFFFFF"/>
+        </w:rPr>
+        <w:t>(4)</w:t>
+      </w:r>
+      <w:r>
+        <w:rPr>
+          <w:rFonts w:ascii="Helvetica" w:hAnsi="Helvetica" w:cs="Helvetica"/>
+          <w:color w:val="1D2129"/>
+          <w:sz w:val="23"/>
+          <w:szCs w:val="23"/>
+        </w:rPr>
+        <w:br/>
       </w:r>
       <w:r>
         <w:rPr>
@@ -6629,7 +6622,7 @@
           <w:szCs w:val="23"/>
           <w:shd w:val="clear" w:color="auto" w:fill="FFFFFF"/>
         </w:rPr>
-        <w:t>(SN):</w:t>
+        <w:t>男女服飾</w:t>
       </w:r>
       <w:r>
         <w:rPr>
@@ -6639,9 +6632,8 @@
           <w:szCs w:val="23"/>
           <w:shd w:val="clear" w:color="auto" w:fill="FFFFFF"/>
         </w:rPr>
-        <w:t>小說、漫畫、雜誌、其</w:t>
-      </w:r>
-      <w:proofErr w:type="gramStart"/>
+        <w:t>(CL):</w:t>
+      </w:r>
       <w:r>
         <w:rPr>
           <w:rFonts w:ascii="Helvetica" w:hAnsi="Helvetica" w:cs="Helvetica"/>
@@ -6650,17 +6642,17 @@
           <w:szCs w:val="23"/>
           <w:shd w:val="clear" w:color="auto" w:fill="FFFFFF"/>
         </w:rPr>
-        <w:t>他</w:t>
-      </w:r>
-      <w:proofErr w:type="gramEnd"/>
-      <w:r>
-        <w:rPr>
-          <w:rFonts w:ascii="Helvetica" w:hAnsi="Helvetica" w:cs="Helvetica"/>
+        <w:t>男裝</w:t>
+      </w:r>
+      <w:r>
+        <w:rPr>
+          <w:rFonts w:ascii="Helvetica" w:hAnsi="Helvetica" w:cs="Helvetica" w:hint="eastAsia"/>
           <w:color w:val="1D2129"/>
           <w:sz w:val="23"/>
           <w:szCs w:val="23"/>
-        </w:rPr>
-        <w:br/>
+          <w:shd w:val="clear" w:color="auto" w:fill="FFFFFF"/>
+        </w:rPr>
+        <w:t>(1)</w:t>
       </w:r>
       <w:r>
         <w:rPr>
@@ -6670,7 +6662,17 @@
           <w:szCs w:val="23"/>
           <w:shd w:val="clear" w:color="auto" w:fill="FFFFFF"/>
         </w:rPr>
-        <w:t>電玩相關</w:t>
+        <w:t>、女裝</w:t>
+      </w:r>
+      <w:r>
+        <w:rPr>
+          <w:rFonts w:ascii="Helvetica" w:hAnsi="Helvetica" w:cs="Helvetica" w:hint="eastAsia"/>
+          <w:color w:val="1D2129"/>
+          <w:sz w:val="23"/>
+          <w:szCs w:val="23"/>
+          <w:shd w:val="clear" w:color="auto" w:fill="FFFFFF"/>
+        </w:rPr>
+        <w:t>(2)</w:t>
       </w:r>
       <w:r>
         <w:rPr>
@@ -6680,7 +6682,26 @@
           <w:szCs w:val="23"/>
           <w:shd w:val="clear" w:color="auto" w:fill="FFFFFF"/>
         </w:rPr>
-        <w:t>(GM):</w:t>
+        <w:t>、配件</w:t>
+      </w:r>
+      <w:r>
+        <w:rPr>
+          <w:rFonts w:ascii="Helvetica" w:hAnsi="Helvetica" w:cs="Helvetica" w:hint="eastAsia"/>
+          <w:color w:val="1D2129"/>
+          <w:sz w:val="23"/>
+          <w:szCs w:val="23"/>
+          <w:shd w:val="clear" w:color="auto" w:fill="FFFFFF"/>
+        </w:rPr>
+        <w:t>(3)</w:t>
+      </w:r>
+      <w:r>
+        <w:rPr>
+          <w:rFonts w:ascii="Helvetica" w:hAnsi="Helvetica" w:cs="Helvetica"/>
+          <w:color w:val="1D2129"/>
+          <w:sz w:val="23"/>
+          <w:szCs w:val="23"/>
+        </w:rPr>
+        <w:br/>
       </w:r>
       <w:r>
         <w:rPr>
@@ -6690,9 +6711,8 @@
           <w:szCs w:val="23"/>
           <w:shd w:val="clear" w:color="auto" w:fill="FFFFFF"/>
         </w:rPr>
-        <w:t>遊戲機、遊戲光碟、電玩攻略、電玩其</w:t>
-      </w:r>
-      <w:proofErr w:type="gramStart"/>
+        <w:t>文具書籍</w:t>
+      </w:r>
       <w:r>
         <w:rPr>
           <w:rFonts w:ascii="Helvetica" w:hAnsi="Helvetica" w:cs="Helvetica"/>
@@ -6701,9 +6721,197 @@
           <w:szCs w:val="23"/>
           <w:shd w:val="clear" w:color="auto" w:fill="FFFFFF"/>
         </w:rPr>
-        <w:t>他</w:t>
-      </w:r>
-      <w:proofErr w:type="gramEnd"/>
+        <w:t>(SN):</w:t>
+      </w:r>
+      <w:r>
+        <w:rPr>
+          <w:rFonts w:ascii="Helvetica" w:hAnsi="Helvetica" w:cs="Helvetica"/>
+          <w:color w:val="1D2129"/>
+          <w:sz w:val="23"/>
+          <w:szCs w:val="23"/>
+          <w:shd w:val="clear" w:color="auto" w:fill="FFFFFF"/>
+        </w:rPr>
+        <w:t>小說</w:t>
+      </w:r>
+      <w:r>
+        <w:rPr>
+          <w:rFonts w:ascii="Helvetica" w:hAnsi="Helvetica" w:cs="Helvetica" w:hint="eastAsia"/>
+          <w:color w:val="1D2129"/>
+          <w:sz w:val="23"/>
+          <w:szCs w:val="23"/>
+          <w:shd w:val="clear" w:color="auto" w:fill="FFFFFF"/>
+        </w:rPr>
+        <w:t>(1)</w:t>
+      </w:r>
+      <w:r>
+        <w:rPr>
+          <w:rFonts w:ascii="Helvetica" w:hAnsi="Helvetica" w:cs="Helvetica"/>
+          <w:color w:val="1D2129"/>
+          <w:sz w:val="23"/>
+          <w:szCs w:val="23"/>
+          <w:shd w:val="clear" w:color="auto" w:fill="FFFFFF"/>
+        </w:rPr>
+        <w:t>、漫畫</w:t>
+      </w:r>
+      <w:r>
+        <w:rPr>
+          <w:rFonts w:ascii="Helvetica" w:hAnsi="Helvetica" w:cs="Helvetica" w:hint="eastAsia"/>
+          <w:color w:val="1D2129"/>
+          <w:sz w:val="23"/>
+          <w:szCs w:val="23"/>
+          <w:shd w:val="clear" w:color="auto" w:fill="FFFFFF"/>
+        </w:rPr>
+        <w:t>(2)</w:t>
+      </w:r>
+      <w:r>
+        <w:rPr>
+          <w:rFonts w:ascii="Helvetica" w:hAnsi="Helvetica" w:cs="Helvetica"/>
+          <w:color w:val="1D2129"/>
+          <w:sz w:val="23"/>
+          <w:szCs w:val="23"/>
+          <w:shd w:val="clear" w:color="auto" w:fill="FFFFFF"/>
+        </w:rPr>
+        <w:t>、雜誌</w:t>
+      </w:r>
+      <w:r>
+        <w:rPr>
+          <w:rFonts w:ascii="Helvetica" w:hAnsi="Helvetica" w:cs="Helvetica" w:hint="eastAsia"/>
+          <w:color w:val="1D2129"/>
+          <w:sz w:val="23"/>
+          <w:szCs w:val="23"/>
+          <w:shd w:val="clear" w:color="auto" w:fill="FFFFFF"/>
+        </w:rPr>
+        <w:t>(3)</w:t>
+      </w:r>
+      <w:r>
+        <w:rPr>
+          <w:rFonts w:ascii="Helvetica" w:hAnsi="Helvetica" w:cs="Helvetica"/>
+          <w:color w:val="1D2129"/>
+          <w:sz w:val="23"/>
+          <w:szCs w:val="23"/>
+          <w:shd w:val="clear" w:color="auto" w:fill="FFFFFF"/>
+        </w:rPr>
+        <w:t>、其他</w:t>
+      </w:r>
+      <w:r>
+        <w:rPr>
+          <w:rFonts w:ascii="Helvetica" w:hAnsi="Helvetica" w:cs="Helvetica" w:hint="eastAsia"/>
+          <w:color w:val="1D2129"/>
+          <w:sz w:val="23"/>
+          <w:szCs w:val="23"/>
+          <w:shd w:val="clear" w:color="auto" w:fill="FFFFFF"/>
+        </w:rPr>
+        <w:t>(4)</w:t>
+      </w:r>
+      <w:r>
+        <w:rPr>
+          <w:rFonts w:ascii="Helvetica" w:hAnsi="Helvetica" w:cs="Helvetica"/>
+          <w:color w:val="1D2129"/>
+          <w:sz w:val="23"/>
+          <w:szCs w:val="23"/>
+        </w:rPr>
+        <w:br/>
+      </w:r>
+      <w:r>
+        <w:rPr>
+          <w:rFonts w:ascii="Helvetica" w:hAnsi="Helvetica" w:cs="Helvetica"/>
+          <w:color w:val="1D2129"/>
+          <w:sz w:val="23"/>
+          <w:szCs w:val="23"/>
+          <w:shd w:val="clear" w:color="auto" w:fill="FFFFFF"/>
+        </w:rPr>
+        <w:t>電玩相關</w:t>
+      </w:r>
+      <w:r>
+        <w:rPr>
+          <w:rFonts w:ascii="Helvetica" w:hAnsi="Helvetica" w:cs="Helvetica"/>
+          <w:color w:val="1D2129"/>
+          <w:sz w:val="23"/>
+          <w:szCs w:val="23"/>
+          <w:shd w:val="clear" w:color="auto" w:fill="FFFFFF"/>
+        </w:rPr>
+        <w:t>(GM):</w:t>
+      </w:r>
+      <w:r>
+        <w:rPr>
+          <w:rFonts w:ascii="Helvetica" w:hAnsi="Helvetica" w:cs="Helvetica"/>
+          <w:color w:val="1D2129"/>
+          <w:sz w:val="23"/>
+          <w:szCs w:val="23"/>
+          <w:shd w:val="clear" w:color="auto" w:fill="FFFFFF"/>
+        </w:rPr>
+        <w:t>遊戲機</w:t>
+      </w:r>
+      <w:r>
+        <w:rPr>
+          <w:rFonts w:ascii="Helvetica" w:hAnsi="Helvetica" w:cs="Helvetica" w:hint="eastAsia"/>
+          <w:color w:val="1D2129"/>
+          <w:sz w:val="23"/>
+          <w:szCs w:val="23"/>
+          <w:shd w:val="clear" w:color="auto" w:fill="FFFFFF"/>
+        </w:rPr>
+        <w:t>(1)</w:t>
+      </w:r>
+      <w:r>
+        <w:rPr>
+          <w:rFonts w:ascii="Helvetica" w:hAnsi="Helvetica" w:cs="Helvetica"/>
+          <w:color w:val="1D2129"/>
+          <w:sz w:val="23"/>
+          <w:szCs w:val="23"/>
+          <w:shd w:val="clear" w:color="auto" w:fill="FFFFFF"/>
+        </w:rPr>
+        <w:t>、遊戲光碟</w:t>
+      </w:r>
+      <w:r>
+        <w:rPr>
+          <w:rFonts w:ascii="Helvetica" w:hAnsi="Helvetica" w:cs="Helvetica" w:hint="eastAsia"/>
+          <w:color w:val="1D2129"/>
+          <w:sz w:val="23"/>
+          <w:szCs w:val="23"/>
+          <w:shd w:val="clear" w:color="auto" w:fill="FFFFFF"/>
+        </w:rPr>
+        <w:t>(2)</w:t>
+      </w:r>
+      <w:r>
+        <w:rPr>
+          <w:rFonts w:ascii="Helvetica" w:hAnsi="Helvetica" w:cs="Helvetica"/>
+          <w:color w:val="1D2129"/>
+          <w:sz w:val="23"/>
+          <w:szCs w:val="23"/>
+          <w:shd w:val="clear" w:color="auto" w:fill="FFFFFF"/>
+        </w:rPr>
+        <w:t>、電玩攻略</w:t>
+      </w:r>
+      <w:r>
+        <w:rPr>
+          <w:rFonts w:ascii="Helvetica" w:hAnsi="Helvetica" w:cs="Helvetica" w:hint="eastAsia"/>
+          <w:color w:val="1D2129"/>
+          <w:sz w:val="23"/>
+          <w:szCs w:val="23"/>
+          <w:shd w:val="clear" w:color="auto" w:fill="FFFFFF"/>
+        </w:rPr>
+        <w:t>(3)</w:t>
+      </w:r>
+      <w:r>
+        <w:rPr>
+          <w:rFonts w:ascii="Helvetica" w:hAnsi="Helvetica" w:cs="Helvetica"/>
+          <w:color w:val="1D2129"/>
+          <w:sz w:val="23"/>
+          <w:szCs w:val="23"/>
+          <w:shd w:val="clear" w:color="auto" w:fill="FFFFFF"/>
+        </w:rPr>
+        <w:t>、電玩其他</w:t>
+      </w:r>
+      <w:r>
+        <w:rPr>
+          <w:rFonts w:ascii="Helvetica" w:hAnsi="Helvetica" w:cs="Helvetica" w:hint="eastAsia"/>
+          <w:color w:val="1D2129"/>
+          <w:sz w:val="23"/>
+          <w:szCs w:val="23"/>
+          <w:shd w:val="clear" w:color="auto" w:fill="FFFFFF"/>
+        </w:rPr>
+        <w:t>(4)</w:t>
+      </w:r>
       <w:r>
         <w:rPr>
           <w:rFonts w:ascii="Helvetica" w:hAnsi="Helvetica" w:cs="Helvetica"/>
@@ -6753,7 +6961,7 @@
       <w:pPr>
         <w:rPr>
           <w:rStyle w:val="textexposedshow"/>
-          <w:rFonts w:ascii="Helvetica" w:hAnsi="Helvetica" w:cs="Helvetica"/>
+          <w:rFonts w:ascii="Helvetica" w:hAnsi="Helvetica" w:cs="Helvetica" w:hint="eastAsia"/>
           <w:color w:val="1D2129"/>
           <w:sz w:val="23"/>
           <w:szCs w:val="23"/>
@@ -6769,144 +6977,301 @@
           <w:szCs w:val="23"/>
           <w:shd w:val="clear" w:color="auto" w:fill="FFFFFF"/>
         </w:rPr>
-        <w:t>商品</w:t>
+        <w:t>TRIGGER</w:t>
       </w:r>
     </w:p>
     <w:p>
       <w:pPr>
-        <w:rPr>
-          <w:rStyle w:val="textexposedshow"/>
-          <w:rFonts w:ascii="Helvetica" w:hAnsi="Helvetica" w:cs="Helvetica"/>
-          <w:color w:val="1D2129"/>
-          <w:sz w:val="23"/>
-          <w:szCs w:val="23"/>
-          <w:shd w:val="clear" w:color="auto" w:fill="FFFFFF"/>
-        </w:rPr>
+        <w:pStyle w:val="a4"/>
+        <w:numPr>
+          <w:ilvl w:val="0"/>
+          <w:numId w:val="2"/>
+        </w:numPr>
+        <w:ind w:leftChars="0"/>
       </w:pPr>
       <w:r>
-        <w:rPr>
-          <w:rStyle w:val="textexposedshow"/>
-          <w:rFonts w:ascii="Helvetica" w:hAnsi="Helvetica" w:cs="Helvetica" w:hint="eastAsia"/>
-          <w:color w:val="1D2129"/>
-          <w:sz w:val="23"/>
-          <w:szCs w:val="23"/>
-          <w:shd w:val="clear" w:color="auto" w:fill="FFFFFF"/>
-        </w:rPr>
-        <w:t>名稱、照片、</w:t>
-      </w:r>
-      <w:r>
-        <w:rPr>
-          <w:rStyle w:val="textexposedshow"/>
-          <w:rFonts w:ascii="Helvetica" w:hAnsi="Helvetica" w:cs="Helvetica" w:hint="eastAsia"/>
-          <w:color w:val="1D2129"/>
-          <w:sz w:val="23"/>
-          <w:szCs w:val="23"/>
-          <w:shd w:val="clear" w:color="auto" w:fill="FFFFFF"/>
-        </w:rPr>
-        <w:t>TAG</w:t>
-      </w:r>
-      <w:r>
-        <w:rPr>
-          <w:rStyle w:val="textexposedshow"/>
-          <w:rFonts w:ascii="Helvetica" w:hAnsi="Helvetica" w:cs="Helvetica"/>
-          <w:color w:val="1D2129"/>
-          <w:sz w:val="23"/>
-          <w:szCs w:val="23"/>
-          <w:shd w:val="clear" w:color="auto" w:fill="FFFFFF"/>
-        </w:rPr>
-        <w:t>2</w:t>
-      </w:r>
-      <w:r>
-        <w:rPr>
-          <w:rStyle w:val="textexposedshow"/>
-          <w:rFonts w:ascii="Helvetica" w:hAnsi="Helvetica" w:cs="Helvetica" w:hint="eastAsia"/>
-          <w:color w:val="1D2129"/>
-          <w:sz w:val="23"/>
-          <w:szCs w:val="23"/>
-          <w:shd w:val="clear" w:color="auto" w:fill="FFFFFF"/>
-        </w:rPr>
-        <w:t>、新舊程度、日期</w:t>
+        <w:t>dbo.ORDER</w:t>
       </w:r>
     </w:p>
     <w:p>
       <w:pPr>
-        <w:rPr>
-          <w:rStyle w:val="textexposedshow"/>
-          <w:rFonts w:ascii="Helvetica" w:hAnsi="Helvetica" w:cs="Helvetica"/>
-          <w:color w:val="1D2129"/>
-          <w:sz w:val="23"/>
-          <w:szCs w:val="23"/>
-          <w:shd w:val="clear" w:color="auto" w:fill="FFFFFF"/>
-        </w:rPr>
+        <w:pStyle w:val="a4"/>
+        <w:numPr>
+          <w:ilvl w:val="0"/>
+          <w:numId w:val="3"/>
+        </w:numPr>
+        <w:ind w:leftChars="0"/>
       </w:pPr>
+      <w:r>
+        <w:rPr>
+          <w:rFonts w:hint="eastAsia"/>
+        </w:rPr>
+        <w:t>當有新訂單加</w:t>
+      </w:r>
+      <w:r>
+        <w:rPr>
+          <w:rFonts w:hint="eastAsia"/>
+        </w:rPr>
+        <w:t>入</w:t>
+      </w:r>
+      <w:r>
+        <w:rPr>
+          <w:rFonts w:hint="eastAsia"/>
+        </w:rPr>
+        <w:t>，在</w:t>
+      </w:r>
+      <w:r>
+        <w:rPr>
+          <w:rFonts w:hint="eastAsia"/>
+        </w:rPr>
+        <w:t>NOTIFICATION</w:t>
+      </w:r>
+      <w:r>
+        <w:rPr>
+          <w:rFonts w:hint="eastAsia"/>
+        </w:rPr>
+        <w:t>加入一筆資料，接收人為商品擁有者，提醒有</w:t>
+      </w:r>
+      <w:r>
+        <w:rPr>
+          <w:rFonts w:hint="eastAsia"/>
+        </w:rPr>
+        <w:t>人想要索取物品</w:t>
+      </w:r>
+      <w:r>
+        <w:rPr>
+          <w:rFonts w:hint="eastAsia"/>
+        </w:rPr>
+        <w:t>。</w:t>
+      </w:r>
     </w:p>
     <w:p>
       <w:pPr>
-        <w:rPr>
-          <w:rStyle w:val="textexposedshow"/>
-          <w:rFonts w:ascii="Helvetica" w:hAnsi="Helvetica" w:cs="Helvetica"/>
-          <w:color w:val="1D2129"/>
-          <w:sz w:val="23"/>
-          <w:szCs w:val="23"/>
-          <w:shd w:val="clear" w:color="auto" w:fill="FFFFFF"/>
-        </w:rPr>
+        <w:pStyle w:val="a4"/>
+        <w:numPr>
+          <w:ilvl w:val="0"/>
+          <w:numId w:val="3"/>
+        </w:numPr>
+        <w:ind w:leftChars="0"/>
       </w:pPr>
       <w:r>
         <w:rPr>
-          <w:rStyle w:val="textexposedshow"/>
-          <w:rFonts w:ascii="Helvetica" w:hAnsi="Helvetica" w:cs="Helvetica" w:hint="eastAsia"/>
-          <w:color w:val="1D2129"/>
-          <w:sz w:val="23"/>
-          <w:szCs w:val="23"/>
-          <w:shd w:val="clear" w:color="auto" w:fill="FFFFFF"/>
-        </w:rPr>
-        <w:t>訂單</w:t>
+          <w:rFonts w:hint="eastAsia"/>
+        </w:rPr>
+        <w:t>當訂單更新</w:t>
+      </w:r>
+      <w:r>
+        <w:rPr>
+          <w:rFonts w:hint="eastAsia"/>
+        </w:rPr>
+        <w:t>STATUS</w:t>
+      </w:r>
+      <w:r>
+        <w:t>(1</w:t>
+      </w:r>
+      <w:r>
+        <w:rPr>
+          <w:rFonts w:hint="eastAsia"/>
+        </w:rPr>
+        <w:t>審核</w:t>
+      </w:r>
+      <w:r>
+        <w:sym w:font="Wingdings" w:char="F0E0"/>
+      </w:r>
+      <w:r>
+        <w:t>2</w:t>
+      </w:r>
+      <w:r>
+        <w:rPr>
+          <w:rFonts w:hint="eastAsia"/>
+        </w:rPr>
+        <w:t>確認</w:t>
+      </w:r>
+      <w:r>
+        <w:t>or</w:t>
+      </w:r>
+      <w:r>
+        <w:t>3</w:t>
+      </w:r>
+      <w:r>
+        <w:rPr>
+          <w:rFonts w:hint="eastAsia"/>
+        </w:rPr>
+        <w:t>拒絕</w:t>
+      </w:r>
+      <w:r>
+        <w:t>)</w:t>
+      </w:r>
+      <w:r>
+        <w:rPr>
+          <w:rFonts w:hint="eastAsia"/>
+        </w:rPr>
+        <w:t>，</w:t>
+      </w:r>
+      <w:r>
+        <w:rPr>
+          <w:rFonts w:hint="eastAsia"/>
+        </w:rPr>
+        <w:t>在</w:t>
+      </w:r>
+      <w:r>
+        <w:rPr>
+          <w:rFonts w:hint="eastAsia"/>
+        </w:rPr>
+        <w:t>NOTIFICATION</w:t>
+      </w:r>
+      <w:r>
+        <w:rPr>
+          <w:rFonts w:hint="eastAsia"/>
+        </w:rPr>
+        <w:t>加入一筆資料</w:t>
+      </w:r>
+      <w:r>
+        <w:rPr>
+          <w:rFonts w:hint="eastAsia"/>
+        </w:rPr>
+        <w:t>，接收人為需求者，提醒提供者的回覆。</w:t>
       </w:r>
     </w:p>
     <w:p>
-      <w:r>
-        <w:rPr>
-          <w:rStyle w:val="textexposedshow"/>
-          <w:rFonts w:ascii="Helvetica" w:hAnsi="Helvetica" w:cs="Helvetica" w:hint="eastAsia"/>
-          <w:color w:val="1D2129"/>
-          <w:sz w:val="23"/>
-          <w:szCs w:val="23"/>
-          <w:shd w:val="clear" w:color="auto" w:fill="FFFFFF"/>
-        </w:rPr>
-        <w:t>PO</w:t>
-      </w:r>
-      <w:r>
-        <w:rPr>
-          <w:rStyle w:val="textexposedshow"/>
-          <w:rFonts w:ascii="Helvetica" w:hAnsi="Helvetica" w:cs="Helvetica" w:hint="eastAsia"/>
-          <w:color w:val="1D2129"/>
-          <w:sz w:val="23"/>
-          <w:szCs w:val="23"/>
-          <w:shd w:val="clear" w:color="auto" w:fill="FFFFFF"/>
-        </w:rPr>
-        <w:t>文人姓名、商品數量、新舊程度、</w:t>
-      </w:r>
-      <w:r>
-        <w:rPr>
-          <w:rStyle w:val="textexposedshow"/>
-          <w:rFonts w:ascii="Helvetica" w:hAnsi="Helvetica" w:cs="Helvetica" w:hint="eastAsia"/>
-          <w:color w:val="1D2129"/>
-          <w:sz w:val="23"/>
-          <w:szCs w:val="23"/>
-          <w:shd w:val="clear" w:color="auto" w:fill="FFFFFF"/>
-        </w:rPr>
-        <w:t>STATUS</w:t>
-      </w:r>
-      <w:r>
-        <w:rPr>
-          <w:rStyle w:val="textexposedshow"/>
-          <w:rFonts w:ascii="Helvetica" w:hAnsi="Helvetica" w:cs="Helvetica" w:hint="eastAsia"/>
-          <w:color w:val="1D2129"/>
-          <w:sz w:val="23"/>
-          <w:szCs w:val="23"/>
-          <w:shd w:val="clear" w:color="auto" w:fill="FFFFFF"/>
-        </w:rPr>
-        <w:t>、圖片</w:t>
+      <w:pPr>
+        <w:pStyle w:val="a4"/>
+        <w:numPr>
+          <w:ilvl w:val="0"/>
+          <w:numId w:val="2"/>
+        </w:numPr>
+        <w:ind w:leftChars="0"/>
+      </w:pPr>
+      <w:r>
+        <w:rPr>
+          <w:rFonts w:hint="eastAsia"/>
+        </w:rPr>
+        <w:t>dbo.GOOD_MESSAGE</w:t>
+      </w:r>
+    </w:p>
+    <w:p>
+      <w:pPr>
+        <w:pStyle w:val="a4"/>
+        <w:numPr>
+          <w:ilvl w:val="0"/>
+          <w:numId w:val="3"/>
+        </w:numPr>
+        <w:ind w:leftChars="0"/>
+        <w:rPr>
+          <w:rFonts w:hint="eastAsia"/>
+        </w:rPr>
+      </w:pPr>
+      <w:r>
+        <w:rPr>
+          <w:rFonts w:hint="eastAsia"/>
+        </w:rPr>
+        <w:t>當有新留言加入，</w:t>
+      </w:r>
+      <w:r>
+        <w:rPr>
+          <w:rFonts w:hint="eastAsia"/>
+        </w:rPr>
+        <w:t>在</w:t>
+      </w:r>
+      <w:r>
+        <w:rPr>
+          <w:rFonts w:hint="eastAsia"/>
+        </w:rPr>
+        <w:t>NOTIFICATION</w:t>
+      </w:r>
+      <w:r>
+        <w:rPr>
+          <w:rFonts w:hint="eastAsia"/>
+        </w:rPr>
+        <w:t>加入一筆資料，接收人為商品擁有者，提醒</w:t>
+      </w:r>
+      <w:r>
+        <w:rPr>
+          <w:rFonts w:hint="eastAsia"/>
+        </w:rPr>
+        <w:t>商品</w:t>
+      </w:r>
+      <w:r>
+        <w:rPr>
+          <w:rFonts w:hint="eastAsia"/>
+        </w:rPr>
+        <w:t>有新的</w:t>
+      </w:r>
+      <w:r>
+        <w:rPr>
+          <w:rFonts w:hint="eastAsia"/>
+        </w:rPr>
+        <w:t>留言</w:t>
+      </w:r>
+      <w:r>
+        <w:rPr>
+          <w:rFonts w:hint="eastAsia"/>
+        </w:rPr>
+        <w:t>。</w:t>
+      </w:r>
+    </w:p>
+    <w:p>
+      <w:pPr>
+        <w:pStyle w:val="a4"/>
+        <w:numPr>
+          <w:ilvl w:val="0"/>
+          <w:numId w:val="2"/>
+        </w:numPr>
+        <w:ind w:leftChars="0"/>
+      </w:pPr>
+      <w:r>
+        <w:t>dbo.GOOD</w:t>
+      </w:r>
+    </w:p>
+    <w:p>
+      <w:pPr>
+        <w:pStyle w:val="a4"/>
+        <w:numPr>
+          <w:ilvl w:val="0"/>
+          <w:numId w:val="3"/>
+        </w:numPr>
+        <w:ind w:leftChars="0"/>
+      </w:pPr>
+      <w:r>
+        <w:rPr>
+          <w:rFonts w:hint="eastAsia"/>
+        </w:rPr>
+        <w:t>當使用者新增商品，在</w:t>
+      </w:r>
+      <w:r>
+        <w:rPr>
+          <w:rFonts w:hint="eastAsia"/>
+        </w:rPr>
+        <w:t>ACCOUNT</w:t>
+      </w:r>
+      <w:r>
+        <w:t>.PROVIDE_COUNT</w:t>
+      </w:r>
+      <w:r>
+        <w:rPr>
+          <w:rFonts w:hint="eastAsia"/>
+        </w:rPr>
+        <w:t>(</w:t>
+      </w:r>
+      <w:r>
+        <w:rPr>
+          <w:rFonts w:hint="eastAsia"/>
+        </w:rPr>
+        <w:t>商品提供次數</w:t>
+      </w:r>
+      <w:bookmarkStart w:id="0" w:name="_GoBack"/>
+      <w:bookmarkEnd w:id="0"/>
+      <w:r>
+        <w:rPr>
+          <w:rFonts w:hint="eastAsia"/>
+        </w:rPr>
+        <w:t>)</w:t>
+      </w:r>
+      <w:r>
+        <w:rPr>
+          <w:rFonts w:hint="eastAsia"/>
+        </w:rPr>
+        <w:t>加一</w:t>
       </w:r>
     </w:p>
     <w:sectPr>
@@ -6922,6 +7287,206 @@
 <file path=word/numbering.xml><?xml version="1.0" encoding="utf-8"?>
 <w:numbering xmlns:wpc="http://schemas.microsoft.com/office/word/2010/wordprocessingCanvas" xmlns:cx="http://schemas.microsoft.com/office/drawing/2014/chartex" xmlns:cx1="http://schemas.microsoft.com/office/drawing/2015/9/8/chartex" xmlns:cx2="http://schemas.microsoft.com/office/drawing/2015/10/21/chartex" xmlns:cx3="http://schemas.microsoft.com/office/drawing/2016/5/9/chartex" xmlns:cx4="http://schemas.microsoft.com/office/drawing/2016/5/10/chartex" xmlns:cx5="http://schemas.microsoft.com/office/drawing/2016/5/11/chartex" xmlns:cx6="http://schemas.microsoft.com/office/drawing/2016/5/12/chartex" xmlns:cx7="http://schemas.microsoft.com/office/drawing/2016/5/13/chartex" xmlns:cx8="http://schemas.microsoft.com/office/drawing/2016/5/14/chartex" xmlns:mc="http://schemas.openxmlformats.org/markup-compatibility/2006" xmlns:aink="http://schemas.microsoft.com/office/drawing/2016/ink" xmlns:am3d="http://schemas.microsoft.com/office/drawing/2017/model3d" xmlns:o="urn:schemas-microsoft-com:office:office" xmlns:r="http://schemas.openxmlformats.org/officeDocument/2006/relationships" xmlns:m="http://schemas.openxmlformats.org/officeDocument/2006/math" xmlns:v="urn:schemas-microsoft-com:vml" xmlns:wp14="http://schemas.microsoft.com/office/word/2010/wordprocessingDrawing" xmlns:wp="http://schemas.openxmlformats.org/drawingml/2006/wordprocessingDrawing" xmlns:w10="urn:schemas-microsoft-com:office:word" xmlns:w="http://schemas.openxmlformats.org/wordprocessingml/2006/main" xmlns:w14="http://schemas.microsoft.com/office/word/2010/wordml" xmlns:w15="http://schemas.microsoft.com/office/word/2012/wordml" xmlns:w16cid="http://schemas.microsoft.com/office/word/2016/wordml/cid" xmlns:w16se="http://schemas.microsoft.com/office/word/2015/wordml/symex" xmlns:wpg="http://schemas.microsoft.com/office/word/2010/wordprocessingGroup" xmlns:wpi="http://schemas.microsoft.com/office/word/2010/wordprocessingInk" xmlns:wne="http://schemas.microsoft.com/office/word/2006/wordml" xmlns:wps="http://schemas.microsoft.com/office/word/2010/wordprocessingShape" mc:Ignorable="w14 w15 w16se w16cid wp14">
   <w:abstractNum w:abstractNumId="0" w15:restartNumberingAfterBreak="0">
+    <w:nsid w:val="3E1E47FA"/>
+    <w:multiLevelType w:val="hybridMultilevel"/>
+    <w:tmpl w:val="15747DD4"/>
+    <w:lvl w:ilvl="0" w:tplc="1820E07C">
+      <w:start w:val="1"/>
+      <w:numFmt w:val="bullet"/>
+      <w:lvlText w:val=""/>
+      <w:lvlJc w:val="left"/>
+      <w:pPr>
+        <w:ind w:left="960" w:hanging="480"/>
+      </w:pPr>
+      <w:rPr>
+        <w:rFonts w:ascii="Wingdings" w:hAnsi="Wingdings" w:hint="default"/>
+        <w:sz w:val="20"/>
+      </w:rPr>
+    </w:lvl>
+    <w:lvl w:ilvl="1" w:tplc="04090003" w:tentative="1">
+      <w:start w:val="1"/>
+      <w:numFmt w:val="bullet"/>
+      <w:lvlText w:val=""/>
+      <w:lvlJc w:val="left"/>
+      <w:pPr>
+        <w:ind w:left="1440" w:hanging="480"/>
+      </w:pPr>
+      <w:rPr>
+        <w:rFonts w:ascii="Wingdings" w:hAnsi="Wingdings" w:hint="default"/>
+      </w:rPr>
+    </w:lvl>
+    <w:lvl w:ilvl="2" w:tplc="04090005" w:tentative="1">
+      <w:start w:val="1"/>
+      <w:numFmt w:val="bullet"/>
+      <w:lvlText w:val=""/>
+      <w:lvlJc w:val="left"/>
+      <w:pPr>
+        <w:ind w:left="1920" w:hanging="480"/>
+      </w:pPr>
+      <w:rPr>
+        <w:rFonts w:ascii="Wingdings" w:hAnsi="Wingdings" w:hint="default"/>
+      </w:rPr>
+    </w:lvl>
+    <w:lvl w:ilvl="3" w:tplc="04090001" w:tentative="1">
+      <w:start w:val="1"/>
+      <w:numFmt w:val="bullet"/>
+      <w:lvlText w:val=""/>
+      <w:lvlJc w:val="left"/>
+      <w:pPr>
+        <w:ind w:left="2400" w:hanging="480"/>
+      </w:pPr>
+      <w:rPr>
+        <w:rFonts w:ascii="Wingdings" w:hAnsi="Wingdings" w:hint="default"/>
+      </w:rPr>
+    </w:lvl>
+    <w:lvl w:ilvl="4" w:tplc="04090003" w:tentative="1">
+      <w:start w:val="1"/>
+      <w:numFmt w:val="bullet"/>
+      <w:lvlText w:val=""/>
+      <w:lvlJc w:val="left"/>
+      <w:pPr>
+        <w:ind w:left="2880" w:hanging="480"/>
+      </w:pPr>
+      <w:rPr>
+        <w:rFonts w:ascii="Wingdings" w:hAnsi="Wingdings" w:hint="default"/>
+      </w:rPr>
+    </w:lvl>
+    <w:lvl w:ilvl="5" w:tplc="04090005" w:tentative="1">
+      <w:start w:val="1"/>
+      <w:numFmt w:val="bullet"/>
+      <w:lvlText w:val=""/>
+      <w:lvlJc w:val="left"/>
+      <w:pPr>
+        <w:ind w:left="3360" w:hanging="480"/>
+      </w:pPr>
+      <w:rPr>
+        <w:rFonts w:ascii="Wingdings" w:hAnsi="Wingdings" w:hint="default"/>
+      </w:rPr>
+    </w:lvl>
+    <w:lvl w:ilvl="6" w:tplc="04090001" w:tentative="1">
+      <w:start w:val="1"/>
+      <w:numFmt w:val="bullet"/>
+      <w:lvlText w:val=""/>
+      <w:lvlJc w:val="left"/>
+      <w:pPr>
+        <w:ind w:left="3840" w:hanging="480"/>
+      </w:pPr>
+      <w:rPr>
+        <w:rFonts w:ascii="Wingdings" w:hAnsi="Wingdings" w:hint="default"/>
+      </w:rPr>
+    </w:lvl>
+    <w:lvl w:ilvl="7" w:tplc="04090003" w:tentative="1">
+      <w:start w:val="1"/>
+      <w:numFmt w:val="bullet"/>
+      <w:lvlText w:val=""/>
+      <w:lvlJc w:val="left"/>
+      <w:pPr>
+        <w:ind w:left="4320" w:hanging="480"/>
+      </w:pPr>
+      <w:rPr>
+        <w:rFonts w:ascii="Wingdings" w:hAnsi="Wingdings" w:hint="default"/>
+      </w:rPr>
+    </w:lvl>
+    <w:lvl w:ilvl="8" w:tplc="04090005" w:tentative="1">
+      <w:start w:val="1"/>
+      <w:numFmt w:val="bullet"/>
+      <w:lvlText w:val=""/>
+      <w:lvlJc w:val="left"/>
+      <w:pPr>
+        <w:ind w:left="4800" w:hanging="480"/>
+      </w:pPr>
+      <w:rPr>
+        <w:rFonts w:ascii="Wingdings" w:hAnsi="Wingdings" w:hint="default"/>
+      </w:rPr>
+    </w:lvl>
+  </w:abstractNum>
+  <w:abstractNum w:abstractNumId="1" w15:restartNumberingAfterBreak="0">
+    <w:nsid w:val="5EB06124"/>
+    <w:multiLevelType w:val="hybridMultilevel"/>
+    <w:tmpl w:val="C4E067E2"/>
+    <w:lvl w:ilvl="0" w:tplc="0409000F">
+      <w:start w:val="1"/>
+      <w:numFmt w:val="decimal"/>
+      <w:lvlText w:val="%1."/>
+      <w:lvlJc w:val="left"/>
+      <w:pPr>
+        <w:ind w:left="480" w:hanging="480"/>
+      </w:pPr>
+    </w:lvl>
+    <w:lvl w:ilvl="1" w:tplc="04090019">
+      <w:start w:val="1"/>
+      <w:numFmt w:val="ideographTraditional"/>
+      <w:lvlText w:val="%2、"/>
+      <w:lvlJc w:val="left"/>
+      <w:pPr>
+        <w:ind w:left="960" w:hanging="480"/>
+      </w:pPr>
+    </w:lvl>
+    <w:lvl w:ilvl="2" w:tplc="0409001B" w:tentative="1">
+      <w:start w:val="1"/>
+      <w:numFmt w:val="lowerRoman"/>
+      <w:lvlText w:val="%3."/>
+      <w:lvlJc w:val="right"/>
+      <w:pPr>
+        <w:ind w:left="1440" w:hanging="480"/>
+      </w:pPr>
+    </w:lvl>
+    <w:lvl w:ilvl="3" w:tplc="0409000F" w:tentative="1">
+      <w:start w:val="1"/>
+      <w:numFmt w:val="decimal"/>
+      <w:lvlText w:val="%4."/>
+      <w:lvlJc w:val="left"/>
+      <w:pPr>
+        <w:ind w:left="1920" w:hanging="480"/>
+      </w:pPr>
+    </w:lvl>
+    <w:lvl w:ilvl="4" w:tplc="04090019" w:tentative="1">
+      <w:start w:val="1"/>
+      <w:numFmt w:val="ideographTraditional"/>
+      <w:lvlText w:val="%5、"/>
+      <w:lvlJc w:val="left"/>
+      <w:pPr>
+        <w:ind w:left="2400" w:hanging="480"/>
+      </w:pPr>
+    </w:lvl>
+    <w:lvl w:ilvl="5" w:tplc="0409001B" w:tentative="1">
+      <w:start w:val="1"/>
+      <w:numFmt w:val="lowerRoman"/>
+      <w:lvlText w:val="%6."/>
+      <w:lvlJc w:val="right"/>
+      <w:pPr>
+        <w:ind w:left="2880" w:hanging="480"/>
+      </w:pPr>
+    </w:lvl>
+    <w:lvl w:ilvl="6" w:tplc="0409000F" w:tentative="1">
+      <w:start w:val="1"/>
+      <w:numFmt w:val="decimal"/>
+      <w:lvlText w:val="%7."/>
+      <w:lvlJc w:val="left"/>
+      <w:pPr>
+        <w:ind w:left="3360" w:hanging="480"/>
+      </w:pPr>
+    </w:lvl>
+    <w:lvl w:ilvl="7" w:tplc="04090019" w:tentative="1">
+      <w:start w:val="1"/>
+      <w:numFmt w:val="ideographTraditional"/>
+      <w:lvlText w:val="%8、"/>
+      <w:lvlJc w:val="left"/>
+      <w:pPr>
+        <w:ind w:left="3840" w:hanging="480"/>
+      </w:pPr>
+    </w:lvl>
+    <w:lvl w:ilvl="8" w:tplc="0409001B" w:tentative="1">
+      <w:start w:val="1"/>
+      <w:numFmt w:val="lowerRoman"/>
+      <w:lvlText w:val="%9."/>
+      <w:lvlJc w:val="right"/>
+      <w:pPr>
+        <w:ind w:left="4320" w:hanging="480"/>
+      </w:pPr>
+    </w:lvl>
+  </w:abstractNum>
+  <w:abstractNum w:abstractNumId="2" w15:restartNumberingAfterBreak="0">
     <w:nsid w:val="5FAE71B7"/>
     <w:multiLevelType w:val="hybridMultilevel"/>
     <w:tmpl w:val="E7FA1CDC"/>
@@ -7010,8 +7575,131 @@
       </w:pPr>
     </w:lvl>
   </w:abstractNum>
+  <w:abstractNum w:abstractNumId="3" w15:restartNumberingAfterBreak="0">
+    <w:nsid w:val="76C824C0"/>
+    <w:multiLevelType w:val="hybridMultilevel"/>
+    <w:tmpl w:val="438268FA"/>
+    <w:lvl w:ilvl="0" w:tplc="1820E07C">
+      <w:start w:val="1"/>
+      <w:numFmt w:val="bullet"/>
+      <w:lvlText w:val=""/>
+      <w:lvlJc w:val="left"/>
+      <w:pPr>
+        <w:ind w:left="960" w:hanging="480"/>
+      </w:pPr>
+      <w:rPr>
+        <w:rFonts w:ascii="Wingdings" w:hAnsi="Wingdings" w:hint="default"/>
+        <w:sz w:val="20"/>
+      </w:rPr>
+    </w:lvl>
+    <w:lvl w:ilvl="1" w:tplc="04090003" w:tentative="1">
+      <w:start w:val="1"/>
+      <w:numFmt w:val="bullet"/>
+      <w:lvlText w:val=""/>
+      <w:lvlJc w:val="left"/>
+      <w:pPr>
+        <w:ind w:left="1440" w:hanging="480"/>
+      </w:pPr>
+      <w:rPr>
+        <w:rFonts w:ascii="Wingdings" w:hAnsi="Wingdings" w:hint="default"/>
+      </w:rPr>
+    </w:lvl>
+    <w:lvl w:ilvl="2" w:tplc="04090005" w:tentative="1">
+      <w:start w:val="1"/>
+      <w:numFmt w:val="bullet"/>
+      <w:lvlText w:val=""/>
+      <w:lvlJc w:val="left"/>
+      <w:pPr>
+        <w:ind w:left="1920" w:hanging="480"/>
+      </w:pPr>
+      <w:rPr>
+        <w:rFonts w:ascii="Wingdings" w:hAnsi="Wingdings" w:hint="default"/>
+      </w:rPr>
+    </w:lvl>
+    <w:lvl w:ilvl="3" w:tplc="04090001" w:tentative="1">
+      <w:start w:val="1"/>
+      <w:numFmt w:val="bullet"/>
+      <w:lvlText w:val=""/>
+      <w:lvlJc w:val="left"/>
+      <w:pPr>
+        <w:ind w:left="2400" w:hanging="480"/>
+      </w:pPr>
+      <w:rPr>
+        <w:rFonts w:ascii="Wingdings" w:hAnsi="Wingdings" w:hint="default"/>
+      </w:rPr>
+    </w:lvl>
+    <w:lvl w:ilvl="4" w:tplc="04090003" w:tentative="1">
+      <w:start w:val="1"/>
+      <w:numFmt w:val="bullet"/>
+      <w:lvlText w:val=""/>
+      <w:lvlJc w:val="left"/>
+      <w:pPr>
+        <w:ind w:left="2880" w:hanging="480"/>
+      </w:pPr>
+      <w:rPr>
+        <w:rFonts w:ascii="Wingdings" w:hAnsi="Wingdings" w:hint="default"/>
+      </w:rPr>
+    </w:lvl>
+    <w:lvl w:ilvl="5" w:tplc="04090005" w:tentative="1">
+      <w:start w:val="1"/>
+      <w:numFmt w:val="bullet"/>
+      <w:lvlText w:val=""/>
+      <w:lvlJc w:val="left"/>
+      <w:pPr>
+        <w:ind w:left="3360" w:hanging="480"/>
+      </w:pPr>
+      <w:rPr>
+        <w:rFonts w:ascii="Wingdings" w:hAnsi="Wingdings" w:hint="default"/>
+      </w:rPr>
+    </w:lvl>
+    <w:lvl w:ilvl="6" w:tplc="04090001" w:tentative="1">
+      <w:start w:val="1"/>
+      <w:numFmt w:val="bullet"/>
+      <w:lvlText w:val=""/>
+      <w:lvlJc w:val="left"/>
+      <w:pPr>
+        <w:ind w:left="3840" w:hanging="480"/>
+      </w:pPr>
+      <w:rPr>
+        <w:rFonts w:ascii="Wingdings" w:hAnsi="Wingdings" w:hint="default"/>
+      </w:rPr>
+    </w:lvl>
+    <w:lvl w:ilvl="7" w:tplc="04090003" w:tentative="1">
+      <w:start w:val="1"/>
+      <w:numFmt w:val="bullet"/>
+      <w:lvlText w:val=""/>
+      <w:lvlJc w:val="left"/>
+      <w:pPr>
+        <w:ind w:left="4320" w:hanging="480"/>
+      </w:pPr>
+      <w:rPr>
+        <w:rFonts w:ascii="Wingdings" w:hAnsi="Wingdings" w:hint="default"/>
+      </w:rPr>
+    </w:lvl>
+    <w:lvl w:ilvl="8" w:tplc="04090005" w:tentative="1">
+      <w:start w:val="1"/>
+      <w:numFmt w:val="bullet"/>
+      <w:lvlText w:val=""/>
+      <w:lvlJc w:val="left"/>
+      <w:pPr>
+        <w:ind w:left="4800" w:hanging="480"/>
+      </w:pPr>
+      <w:rPr>
+        <w:rFonts w:ascii="Wingdings" w:hAnsi="Wingdings" w:hint="default"/>
+      </w:rPr>
+    </w:lvl>
+  </w:abstractNum>
   <w:num w:numId="1">
+    <w:abstractNumId w:val="2"/>
+  </w:num>
+  <w:num w:numId="2">
+    <w:abstractNumId w:val="1"/>
+  </w:num>
+  <w:num w:numId="3">
     <w:abstractNumId w:val="0"/>
+  </w:num>
+  <w:num w:numId="4">
+    <w:abstractNumId w:val="3"/>
   </w:num>
 </w:numbering>
 </file>
@@ -7526,6 +8214,88 @@
     <w:basedOn w:val="a0"/>
     <w:rsid w:val="009138EB"/>
   </w:style>
+  <w:style w:type="character" w:styleId="a5">
+    <w:name w:val="annotation reference"/>
+    <w:basedOn w:val="a0"/>
+    <w:uiPriority w:val="99"/>
+    <w:semiHidden/>
+    <w:unhideWhenUsed/>
+    <w:rsid w:val="00010817"/>
+    <w:rPr>
+      <w:sz w:val="18"/>
+      <w:szCs w:val="18"/>
+    </w:rPr>
+  </w:style>
+  <w:style w:type="paragraph" w:styleId="a6">
+    <w:name w:val="annotation text"/>
+    <w:basedOn w:val="a"/>
+    <w:link w:val="a7"/>
+    <w:uiPriority w:val="99"/>
+    <w:semiHidden/>
+    <w:unhideWhenUsed/>
+    <w:rsid w:val="00010817"/>
+  </w:style>
+  <w:style w:type="character" w:customStyle="1" w:styleId="a7">
+    <w:name w:val="註解文字 字元"/>
+    <w:basedOn w:val="a0"/>
+    <w:link w:val="a6"/>
+    <w:uiPriority w:val="99"/>
+    <w:semiHidden/>
+    <w:rsid w:val="00010817"/>
+  </w:style>
+  <w:style w:type="paragraph" w:styleId="a8">
+    <w:name w:val="annotation subject"/>
+    <w:basedOn w:val="a6"/>
+    <w:next w:val="a6"/>
+    <w:link w:val="a9"/>
+    <w:uiPriority w:val="99"/>
+    <w:semiHidden/>
+    <w:unhideWhenUsed/>
+    <w:rsid w:val="00010817"/>
+    <w:rPr>
+      <w:b/>
+      <w:bCs/>
+    </w:rPr>
+  </w:style>
+  <w:style w:type="character" w:customStyle="1" w:styleId="a9">
+    <w:name w:val="註解主旨 字元"/>
+    <w:basedOn w:val="a7"/>
+    <w:link w:val="a8"/>
+    <w:uiPriority w:val="99"/>
+    <w:semiHidden/>
+    <w:rsid w:val="00010817"/>
+    <w:rPr>
+      <w:b/>
+      <w:bCs/>
+    </w:rPr>
+  </w:style>
+  <w:style w:type="paragraph" w:styleId="aa">
+    <w:name w:val="Balloon Text"/>
+    <w:basedOn w:val="a"/>
+    <w:link w:val="ab"/>
+    <w:uiPriority w:val="99"/>
+    <w:semiHidden/>
+    <w:unhideWhenUsed/>
+    <w:rsid w:val="00010817"/>
+    <w:rPr>
+      <w:rFonts w:asciiTheme="majorHAnsi" w:eastAsiaTheme="majorEastAsia" w:hAnsiTheme="majorHAnsi" w:cstheme="majorBidi"/>
+      <w:sz w:val="18"/>
+      <w:szCs w:val="18"/>
+    </w:rPr>
+  </w:style>
+  <w:style w:type="character" w:customStyle="1" w:styleId="ab">
+    <w:name w:val="註解方塊文字 字元"/>
+    <w:basedOn w:val="a0"/>
+    <w:link w:val="aa"/>
+    <w:uiPriority w:val="99"/>
+    <w:semiHidden/>
+    <w:rsid w:val="00010817"/>
+    <w:rPr>
+      <w:rFonts w:asciiTheme="majorHAnsi" w:eastAsiaTheme="majorEastAsia" w:hAnsiTheme="majorHAnsi" w:cstheme="majorBidi"/>
+      <w:sz w:val="18"/>
+      <w:szCs w:val="18"/>
+    </w:rPr>
+  </w:style>
 </w:styles>
 </file>
 

</xml_diff>